<commit_message>
trained a model with val 40%
</commit_message>
<xml_diff>
--- a/Project/1stAttempt(without fancy decay and such)/log.docx
+++ b/Project/1stAttempt(without fancy decay and such)/log.docx
@@ -123,6 +123,3958 @@
     <w:p>
       <w:r>
         <w:t>[8/10], Train Loss: 3.7658, Train Accuracy: 15.61% Validation Accuracy: 16.36%, Validation Loss: 3.7135</w:t>
+      </w:r>
+      <w:r>
+        <w:br/>
+      </w:r>
+      <w:r>
+        <w:br/>
+      </w:r>
+      <w:r>
+        <w:br/>
+      </w:r>
+      <w:r>
+        <w:br/>
+      </w:r>
+      <w:r>
+        <w:rPr>
+          <w:rFonts w:hint="eastAsia"/>
+        </w:rPr>
+        <w:t xml:space="preserve">using </w:t>
+      </w:r>
+      <w:proofErr w:type="spellStart"/>
+      <w:r>
+        <w:rPr>
+          <w:rFonts w:hint="eastAsia"/>
+        </w:rPr>
+        <w:t>imagenet</w:t>
+      </w:r>
+      <w:proofErr w:type="spellEnd"/>
+      <w:r>
+        <w:rPr>
+          <w:rFonts w:hint="eastAsia"/>
+        </w:rPr>
+        <w:t xml:space="preserve"> 5, and </w:t>
+      </w:r>
+      <w:r>
+        <w:t xml:space="preserve">optimizer = </w:t>
+      </w:r>
+      <w:proofErr w:type="spellStart"/>
+      <w:proofErr w:type="gramStart"/>
+      <w:r>
+        <w:t>optim.Adam</w:t>
+      </w:r>
+      <w:proofErr w:type="spellEnd"/>
+      <w:proofErr w:type="gramEnd"/>
+      <w:r>
+        <w:t>(</w:t>
+      </w:r>
+      <w:proofErr w:type="spellStart"/>
+      <w:r>
+        <w:t>model.parameters</w:t>
+      </w:r>
+      <w:proofErr w:type="spellEnd"/>
+      <w:r>
+        <w:t xml:space="preserve">(), </w:t>
+      </w:r>
+      <w:proofErr w:type="spellStart"/>
+      <w:r>
+        <w:t>lr</w:t>
+      </w:r>
+      <w:proofErr w:type="spellEnd"/>
+      <w:r>
+        <w:t>=0.001)  # Adam optimizer</w:t>
+      </w:r>
+      <w:r>
+        <w:br/>
+        <w:t>Epoch [1/100], Train Loss: 4.0524, Train Accuracy: 13.76%</w:t>
+      </w:r>
+    </w:p>
+    <w:p>
+      <w:r>
+        <w:t>Validation Accuracy: 18.09%, Validation Loss: 3.6925</w:t>
+      </w:r>
+    </w:p>
+    <w:p>
+      <w:r>
+        <w:t>Epoch [2/100], Train Loss: 3.2865, Train Accuracy: 25.65%</w:t>
+      </w:r>
+    </w:p>
+    <w:p>
+      <w:r>
+        <w:t>Validation Accuracy: 27.61%, Validation Loss: 3.1561</w:t>
+      </w:r>
+    </w:p>
+    <w:p>
+      <w:r>
+        <w:t>Epoch [3/100], Train Loss: 2.8863, Train Accuracy: 32.88%</w:t>
+      </w:r>
+    </w:p>
+    <w:p>
+      <w:r>
+        <w:t>Validation Accuracy: 32.76%, Validation Loss: 2.8978</w:t>
+      </w:r>
+    </w:p>
+    <w:p>
+      <w:r>
+        <w:t>Epoch [4/100], Train Loss: 2.5930, Train Accuracy: 38.60%</w:t>
+      </w:r>
+    </w:p>
+    <w:p>
+      <w:r>
+        <w:t>Validation Accuracy: 37.28%, Validation Loss: 2.6849</w:t>
+      </w:r>
+    </w:p>
+    <w:p>
+      <w:r>
+        <w:t>Epoch [5/100], Train Loss: 2.3453, Train Accuracy: 43.46%</w:t>
+      </w:r>
+    </w:p>
+    <w:p>
+      <w:r>
+        <w:t>Validation Accuracy: 39.64%, Validation Loss: 2.5772</w:t>
+      </w:r>
+    </w:p>
+    <w:p>
+      <w:r>
+        <w:t>Epoch [6/100], Train Loss: 2.1154, Train Accuracy: 48.05%</w:t>
+      </w:r>
+    </w:p>
+    <w:p>
+      <w:r>
+        <w:t>Validation Accuracy: 41.82%, Validation Loss: 2.4692</w:t>
+      </w:r>
+    </w:p>
+    <w:p>
+      <w:r>
+        <w:t>Epoch [7/100], Train Loss: 1.8927, Train Accuracy: 52.74%</w:t>
+      </w:r>
+    </w:p>
+    <w:p>
+      <w:r>
+        <w:t>Validation Accuracy: 42.10%, Validation Loss: 2.4927</w:t>
+      </w:r>
+    </w:p>
+    <w:p>
+      <w:r>
+        <w:t>Epoch [8/100], Train Loss: 1.6746, Train Accuracy: 57.32%</w:t>
+      </w:r>
+    </w:p>
+    <w:p>
+      <w:r>
+        <w:t>Validation Accuracy: 43.34%, Validation Loss: 2.5009</w:t>
+      </w:r>
+    </w:p>
+    <w:p>
+      <w:r>
+        <w:t>Epoch [9/100], Train Loss: 1.4356, Train Accuracy: 62.50%</w:t>
+      </w:r>
+    </w:p>
+    <w:p>
+      <w:r>
+        <w:t>Validation Accuracy: 43.94%, Validation Loss: 2.5334</w:t>
+      </w:r>
+    </w:p>
+    <w:p>
+      <w:r>
+        <w:t>Epoch [10/100], Train Loss: 1.1993, Train Accuracy: 67.77%</w:t>
+      </w:r>
+    </w:p>
+    <w:p>
+      <w:r>
+        <w:lastRenderedPageBreak/>
+        <w:t>Validation Accuracy: 43.40%, Validation Loss: 2.6803</w:t>
+      </w:r>
+      <w:r>
+        <w:br/>
+      </w:r>
+      <w:r>
+        <w:br/>
+      </w:r>
+      <w:r>
+        <w:rPr>
+          <w:rFonts w:hint="eastAsia"/>
+          <w:highlight w:val="yellow"/>
+        </w:rPr>
+        <w:t>overfitting</w:t>
+      </w:r>
+      <w:r>
+        <w:br/>
+      </w:r>
+      <w:r>
+        <w:br/>
+      </w:r>
+    </w:p>
+    <w:p/>
+    <w:p>
+      <w:r>
+        <w:t xml:space="preserve">optimizer = </w:t>
+      </w:r>
+      <w:proofErr w:type="spellStart"/>
+      <w:proofErr w:type="gramStart"/>
+      <w:r>
+        <w:t>optim.Adam</w:t>
+      </w:r>
+      <w:proofErr w:type="spellEnd"/>
+      <w:proofErr w:type="gramEnd"/>
+      <w:r>
+        <w:t>(</w:t>
+      </w:r>
+      <w:proofErr w:type="spellStart"/>
+      <w:r>
+        <w:t>model.parameters</w:t>
+      </w:r>
+      <w:proofErr w:type="spellEnd"/>
+      <w:r>
+        <w:t xml:space="preserve">(), </w:t>
+      </w:r>
+      <w:proofErr w:type="spellStart"/>
+      <w:r>
+        <w:t>lr</w:t>
+      </w:r>
+      <w:proofErr w:type="spellEnd"/>
+      <w:r>
+        <w:t xml:space="preserve">=0.01, </w:t>
+      </w:r>
+      <w:proofErr w:type="spellStart"/>
+      <w:r>
+        <w:t>weight_decay</w:t>
+      </w:r>
+      <w:proofErr w:type="spellEnd"/>
+      <w:r>
+        <w:t>=</w:t>
+      </w:r>
+      <w:r>
+        <w:t>5e-3</w:t>
+      </w:r>
+      <w:r>
+        <w:t>)  # adjust weight decay for overfitting (5e-3 learn too slow)</w:t>
+      </w:r>
+    </w:p>
+    <w:p>
+      <w:r>
+        <w:t>Epoch [1/100], Train Loss: 5.1449, Train Accuracy: 1.32%</w:t>
+      </w:r>
+    </w:p>
+    <w:p>
+      <w:r>
+        <w:t>Validation Accuracy: 1.19%, Validation Loss: 5.1706</w:t>
+      </w:r>
+    </w:p>
+    <w:p>
+      <w:r>
+        <w:t>Epoch [2/100], Train Loss: 5.0720, Train Accuracy: 1.60%</w:t>
+      </w:r>
+    </w:p>
+    <w:p>
+      <w:r>
+        <w:t>Validation Accuracy: 1.55%, Validation Loss: 5.1962</w:t>
+      </w:r>
+    </w:p>
+    <w:p>
+      <w:r>
+        <w:t>Epoch [3/100], Train Loss: 5.0488, Train Accuracy: 1.72%</w:t>
+      </w:r>
+    </w:p>
+    <w:p>
+      <w:r>
+        <w:t>Validation Accuracy: 1.15%, Validation Loss: 5.1432</w:t>
+      </w:r>
+    </w:p>
+    <w:p>
+      <w:r>
+        <w:t>Epoch [4/100], Train Loss: 5.0389, Train Accuracy: 1.81%</w:t>
+      </w:r>
+    </w:p>
+    <w:p>
+      <w:r>
+        <w:t>Validation Accuracy: 1.60%, Validation Loss: 5.1591</w:t>
+      </w:r>
+    </w:p>
+    <w:p>
+      <w:r>
+        <w:t>Epoch     5: reducing learning rate of group 0 to 5.0000e-03.</w:t>
+      </w:r>
+    </w:p>
+    <w:p>
+      <w:r>
+        <w:t>Epoch [5/100], Train Loss: 5.0256, Train Accuracy: 1.99%</w:t>
+      </w:r>
+    </w:p>
+    <w:p>
+      <w:r>
+        <w:t>Validation Accuracy: 0.52%, Validation Loss: 6.2658</w:t>
+      </w:r>
+    </w:p>
+    <w:p>
+      <w:r>
+        <w:t>Epoch [6/100], Train Loss: 5.0036, Train Accuracy: 2.06%</w:t>
+      </w:r>
+    </w:p>
+    <w:p>
+      <w:r>
+        <w:t>Validation Accuracy: 1.67%, Validation Loss: 5.1069</w:t>
+      </w:r>
+    </w:p>
+    <w:p>
+      <w:r>
+        <w:t>Epoch [7/100], Train Loss: 5.0016, Train Accuracy: 2.16%</w:t>
+      </w:r>
+    </w:p>
+    <w:p>
+      <w:r>
+        <w:t>Validation Accuracy: 0.58%, Validation Loss: 5.7758</w:t>
+      </w:r>
+    </w:p>
+    <w:p>
+      <w:r>
+        <w:t>Epoch     8: reducing learning rate of group 0 to 2.5000e-03.</w:t>
+      </w:r>
+    </w:p>
+    <w:p>
+      <w:r>
+        <w:t>Epoch [8/100], Train Loss: 4.9980, Train Accuracy: 2.17%</w:t>
+      </w:r>
+    </w:p>
+    <w:p>
+      <w:r>
+        <w:t>Validation Accuracy: 1.06%, Validation Loss: 5.2270</w:t>
+      </w:r>
+    </w:p>
+    <w:p/>
+    <w:p>
+      <w:r>
+        <w:lastRenderedPageBreak/>
+        <w:br w:type="page"/>
+      </w:r>
+    </w:p>
+    <w:p>
+      <w:r>
+        <w:lastRenderedPageBreak/>
+        <w:t xml:space="preserve">import </w:t>
+      </w:r>
+      <w:proofErr w:type="spellStart"/>
+      <w:proofErr w:type="gramStart"/>
+      <w:r>
+        <w:t>torch.nn</w:t>
+      </w:r>
+      <w:proofErr w:type="spellEnd"/>
+      <w:proofErr w:type="gramEnd"/>
+      <w:r>
+        <w:t xml:space="preserve"> as </w:t>
+      </w:r>
+      <w:proofErr w:type="spellStart"/>
+      <w:r>
+        <w:t>nn</w:t>
+      </w:r>
+      <w:proofErr w:type="spellEnd"/>
+    </w:p>
+    <w:p>
+      <w:r>
+        <w:t xml:space="preserve">import </w:t>
+      </w:r>
+      <w:proofErr w:type="spellStart"/>
+      <w:proofErr w:type="gramStart"/>
+      <w:r>
+        <w:t>torch.optim</w:t>
+      </w:r>
+      <w:proofErr w:type="spellEnd"/>
+      <w:proofErr w:type="gramEnd"/>
+      <w:r>
+        <w:t xml:space="preserve"> as </w:t>
+      </w:r>
+      <w:proofErr w:type="spellStart"/>
+      <w:r>
+        <w:t>optim</w:t>
+      </w:r>
+      <w:proofErr w:type="spellEnd"/>
+    </w:p>
+    <w:p>
+      <w:r>
+        <w:t xml:space="preserve">import </w:t>
+      </w:r>
+      <w:proofErr w:type="spellStart"/>
+      <w:proofErr w:type="gramStart"/>
+      <w:r>
+        <w:t>matplotlib.pyplot</w:t>
+      </w:r>
+      <w:proofErr w:type="spellEnd"/>
+      <w:proofErr w:type="gramEnd"/>
+      <w:r>
+        <w:t xml:space="preserve"> as </w:t>
+      </w:r>
+      <w:proofErr w:type="spellStart"/>
+      <w:r>
+        <w:t>plt</w:t>
+      </w:r>
+      <w:proofErr w:type="spellEnd"/>
+      <w:r>
+        <w:t xml:space="preserve">  # For plotting</w:t>
+      </w:r>
+    </w:p>
+    <w:p/>
+    <w:p>
+      <w:r>
+        <w:t># Define loss function and optimizer</w:t>
+      </w:r>
+    </w:p>
+    <w:p>
+      <w:r>
+        <w:t xml:space="preserve">criterion = </w:t>
+      </w:r>
+      <w:proofErr w:type="spellStart"/>
+      <w:proofErr w:type="gramStart"/>
+      <w:r>
+        <w:t>nn.CrossEntropyLoss</w:t>
+      </w:r>
+      <w:proofErr w:type="spellEnd"/>
+      <w:proofErr w:type="gramEnd"/>
+      <w:r>
+        <w:t>()  # Cross-entropy loss for classification</w:t>
+      </w:r>
+    </w:p>
+    <w:p>
+      <w:r>
+        <w:t xml:space="preserve">optimizer = </w:t>
+      </w:r>
+      <w:proofErr w:type="spellStart"/>
+      <w:proofErr w:type="gramStart"/>
+      <w:r>
+        <w:t>optim.Adam</w:t>
+      </w:r>
+      <w:proofErr w:type="spellEnd"/>
+      <w:proofErr w:type="gramEnd"/>
+      <w:r>
+        <w:t>(</w:t>
+      </w:r>
+      <w:proofErr w:type="spellStart"/>
+      <w:r>
+        <w:t>model.parameters</w:t>
+      </w:r>
+      <w:proofErr w:type="spellEnd"/>
+      <w:r>
+        <w:t xml:space="preserve">(), </w:t>
+      </w:r>
+      <w:proofErr w:type="spellStart"/>
+      <w:r>
+        <w:t>lr</w:t>
+      </w:r>
+      <w:proofErr w:type="spellEnd"/>
+      <w:r>
+        <w:t xml:space="preserve">=0.01, </w:t>
+      </w:r>
+      <w:proofErr w:type="spellStart"/>
+      <w:r>
+        <w:t>weight_decay</w:t>
+      </w:r>
+      <w:proofErr w:type="spellEnd"/>
+      <w:r>
+        <w:t>=1e-4)  # adjust weight decay for overfitting (5e-3 learn too slow)</w:t>
+      </w:r>
+    </w:p>
+    <w:p/>
+    <w:p>
+      <w:r>
+        <w:t># Initialize lists to store metrics</w:t>
+      </w:r>
+    </w:p>
+    <w:p>
+      <w:proofErr w:type="spellStart"/>
+      <w:r>
+        <w:t>train_losses</w:t>
+      </w:r>
+      <w:proofErr w:type="spellEnd"/>
+      <w:r>
+        <w:t xml:space="preserve"> = []</w:t>
+      </w:r>
+    </w:p>
+    <w:p>
+      <w:proofErr w:type="spellStart"/>
+      <w:r>
+        <w:t>val_losses</w:t>
+      </w:r>
+      <w:proofErr w:type="spellEnd"/>
+      <w:r>
+        <w:t xml:space="preserve"> = []</w:t>
+      </w:r>
+    </w:p>
+    <w:p>
+      <w:proofErr w:type="spellStart"/>
+      <w:r>
+        <w:t>train_accuracies</w:t>
+      </w:r>
+      <w:proofErr w:type="spellEnd"/>
+      <w:r>
+        <w:t xml:space="preserve"> = []</w:t>
+      </w:r>
+    </w:p>
+    <w:p>
+      <w:proofErr w:type="spellStart"/>
+      <w:r>
+        <w:t>val_accuracies</w:t>
+      </w:r>
+      <w:proofErr w:type="spellEnd"/>
+      <w:r>
+        <w:t xml:space="preserve"> = []</w:t>
+      </w:r>
+    </w:p>
+    <w:p/>
+    <w:p>
+      <w:proofErr w:type="spellStart"/>
+      <w:r>
+        <w:t>num_epochs</w:t>
+      </w:r>
+      <w:proofErr w:type="spellEnd"/>
+      <w:r>
+        <w:t xml:space="preserve"> = </w:t>
+      </w:r>
+      <w:proofErr w:type="gramStart"/>
+      <w:r>
+        <w:t>10000  #</w:t>
+      </w:r>
+      <w:proofErr w:type="gramEnd"/>
+      <w:r>
+        <w:t xml:space="preserve"> Number of epochs</w:t>
+      </w:r>
+    </w:p>
+    <w:p>
+      <w:r>
+        <w:t xml:space="preserve">patience = </w:t>
+      </w:r>
+      <w:proofErr w:type="gramStart"/>
+      <w:r>
+        <w:t>5  #</w:t>
+      </w:r>
+      <w:proofErr w:type="gramEnd"/>
+      <w:r>
+        <w:t xml:space="preserve"> Patience for early stopping</w:t>
+      </w:r>
+    </w:p>
+    <w:p>
+      <w:proofErr w:type="spellStart"/>
+      <w:r>
+        <w:t>best_val_loss</w:t>
+      </w:r>
+      <w:proofErr w:type="spellEnd"/>
+      <w:r>
+        <w:t xml:space="preserve"> = float('inf</w:t>
+      </w:r>
+      <w:proofErr w:type="gramStart"/>
+      <w:r>
+        <w:t>')  #</w:t>
+      </w:r>
+      <w:proofErr w:type="gramEnd"/>
+      <w:r>
+        <w:t xml:space="preserve"> Initialize best validation loss as infinity</w:t>
+      </w:r>
+    </w:p>
+    <w:p>
+      <w:proofErr w:type="spellStart"/>
+      <w:r>
+        <w:t>epochs_without_improvement</w:t>
+      </w:r>
+      <w:proofErr w:type="spellEnd"/>
+      <w:r>
+        <w:t xml:space="preserve"> = </w:t>
+      </w:r>
+      <w:proofErr w:type="gramStart"/>
+      <w:r>
+        <w:t>0  #</w:t>
+      </w:r>
+      <w:proofErr w:type="gramEnd"/>
+      <w:r>
+        <w:t xml:space="preserve"> Counter for how many epochs passed without improvement</w:t>
+      </w:r>
+    </w:p>
+    <w:p/>
+    <w:p>
+      <w:proofErr w:type="spellStart"/>
+      <w:r>
+        <w:t>early_stop</w:t>
+      </w:r>
+      <w:proofErr w:type="spellEnd"/>
+      <w:r>
+        <w:t xml:space="preserve"> = False</w:t>
+      </w:r>
+    </w:p>
+    <w:p/>
+    <w:p>
+      <w:r>
+        <w:t># Initialize the learning rate scheduler</w:t>
+      </w:r>
+    </w:p>
+    <w:p>
+      <w:r>
+        <w:t xml:space="preserve">scheduler = </w:t>
+      </w:r>
+      <w:proofErr w:type="spellStart"/>
+      <w:r>
+        <w:t>optim.lr_</w:t>
+      </w:r>
+      <w:proofErr w:type="gramStart"/>
+      <w:r>
+        <w:t>scheduler.ReduceLROnPlateau</w:t>
+      </w:r>
+      <w:proofErr w:type="spellEnd"/>
+      <w:proofErr w:type="gramEnd"/>
+      <w:r>
+        <w:t xml:space="preserve">(optimizer, </w:t>
+      </w:r>
+    </w:p>
+    <w:p>
+      <w:r>
+        <w:t>                                                 mode='min</w:t>
+      </w:r>
+      <w:proofErr w:type="gramStart"/>
+      <w:r>
+        <w:t xml:space="preserve">',   </w:t>
+      </w:r>
+      <w:proofErr w:type="gramEnd"/>
+      <w:r>
+        <w:t>   # Reduce when the quantity monitored has stopped decreasing</w:t>
+      </w:r>
+    </w:p>
+    <w:p>
+      <w:r>
+        <w:lastRenderedPageBreak/>
+        <w:t>                                                 factor=0.</w:t>
+      </w:r>
+      <w:proofErr w:type="gramStart"/>
+      <w:r>
+        <w:t xml:space="preserve">5,   </w:t>
+      </w:r>
+      <w:proofErr w:type="gramEnd"/>
+      <w:r>
+        <w:t>  # Factor by which the learning rate will be reduced</w:t>
+      </w:r>
+    </w:p>
+    <w:p>
+      <w:r>
+        <w:t>                                                 patience=</w:t>
+      </w:r>
+      <w:proofErr w:type="gramStart"/>
+      <w:r>
+        <w:t xml:space="preserve">1,   </w:t>
+      </w:r>
+      <w:proofErr w:type="gramEnd"/>
+      <w:r>
+        <w:t>  # Number of epochs with no improvement after which learning rate will be reduced</w:t>
+      </w:r>
+    </w:p>
+    <w:p>
+      <w:r>
+        <w:t>                                                 verbose=</w:t>
+      </w:r>
+      <w:proofErr w:type="gramStart"/>
+      <w:r>
+        <w:t xml:space="preserve">True)   </w:t>
+      </w:r>
+      <w:proofErr w:type="gramEnd"/>
+      <w:r>
+        <w:t># Print a message when the learning rate is reduced</w:t>
+      </w:r>
+    </w:p>
+    <w:p/>
+    <w:p>
+      <w:r>
+        <w:t>for epoch in range(</w:t>
+      </w:r>
+      <w:proofErr w:type="spellStart"/>
+      <w:r>
+        <w:t>num_epochs</w:t>
+      </w:r>
+      <w:proofErr w:type="spellEnd"/>
+      <w:r>
+        <w:t>):</w:t>
+      </w:r>
+    </w:p>
+    <w:p>
+      <w:r>
+        <w:t xml:space="preserve">    if </w:t>
+      </w:r>
+      <w:proofErr w:type="spellStart"/>
+      <w:r>
+        <w:t>early_stop</w:t>
+      </w:r>
+      <w:proofErr w:type="spellEnd"/>
+      <w:r>
+        <w:t>:</w:t>
+      </w:r>
+    </w:p>
+    <w:p>
+      <w:r>
+        <w:t xml:space="preserve">        </w:t>
+      </w:r>
+      <w:proofErr w:type="gramStart"/>
+      <w:r>
+        <w:t>print(</w:t>
+      </w:r>
+      <w:proofErr w:type="gramEnd"/>
+      <w:r>
+        <w:t>"Early stopping triggered.")</w:t>
+      </w:r>
+    </w:p>
+    <w:p>
+      <w:r>
+        <w:t>        break</w:t>
+      </w:r>
+    </w:p>
+    <w:p>
+      <w:r>
+        <w:t xml:space="preserve">    </w:t>
+      </w:r>
+    </w:p>
+    <w:p>
+      <w:r>
+        <w:t xml:space="preserve">    </w:t>
+      </w:r>
+      <w:proofErr w:type="spellStart"/>
+      <w:proofErr w:type="gramStart"/>
+      <w:r>
+        <w:t>model.train</w:t>
+      </w:r>
+      <w:proofErr w:type="spellEnd"/>
+      <w:proofErr w:type="gramEnd"/>
+      <w:r>
+        <w:t>()  # Set model to training mode</w:t>
+      </w:r>
+    </w:p>
+    <w:p>
+      <w:r>
+        <w:t xml:space="preserve">    </w:t>
+      </w:r>
+      <w:proofErr w:type="spellStart"/>
+      <w:r>
+        <w:t>running_loss</w:t>
+      </w:r>
+      <w:proofErr w:type="spellEnd"/>
+      <w:r>
+        <w:t xml:space="preserve"> = 0.0</w:t>
+      </w:r>
+    </w:p>
+    <w:p>
+      <w:r>
+        <w:t xml:space="preserve">    </w:t>
+      </w:r>
+      <w:proofErr w:type="spellStart"/>
+      <w:r>
+        <w:t>correct_train</w:t>
+      </w:r>
+      <w:proofErr w:type="spellEnd"/>
+      <w:r>
+        <w:t xml:space="preserve"> = 0</w:t>
+      </w:r>
+    </w:p>
+    <w:p>
+      <w:r>
+        <w:t xml:space="preserve">    </w:t>
+      </w:r>
+      <w:proofErr w:type="spellStart"/>
+      <w:r>
+        <w:t>total_train</w:t>
+      </w:r>
+      <w:proofErr w:type="spellEnd"/>
+      <w:r>
+        <w:t xml:space="preserve"> = 0</w:t>
+      </w:r>
+    </w:p>
+    <w:p/>
+    <w:p>
+      <w:r>
+        <w:t xml:space="preserve">    for images, labels in </w:t>
+      </w:r>
+      <w:proofErr w:type="spellStart"/>
+      <w:r>
+        <w:t>train_loader</w:t>
+      </w:r>
+      <w:proofErr w:type="spellEnd"/>
+      <w:r>
+        <w:t>:</w:t>
+      </w:r>
+    </w:p>
+    <w:p>
+      <w:r>
+        <w:t>        images, labels = images.to(device), labels.to(</w:t>
+      </w:r>
+      <w:proofErr w:type="gramStart"/>
+      <w:r>
+        <w:t>device)  #</w:t>
+      </w:r>
+      <w:proofErr w:type="gramEnd"/>
+      <w:r>
+        <w:t xml:space="preserve"> Move data to device</w:t>
+      </w:r>
+    </w:p>
+    <w:p/>
+    <w:p>
+      <w:r>
+        <w:t>        # Zero the parameter gradients</w:t>
+      </w:r>
+    </w:p>
+    <w:p>
+      <w:r>
+        <w:t xml:space="preserve">        </w:t>
+      </w:r>
+      <w:proofErr w:type="spellStart"/>
+      <w:proofErr w:type="gramStart"/>
+      <w:r>
+        <w:t>optimizer.zero</w:t>
+      </w:r>
+      <w:proofErr w:type="gramEnd"/>
+      <w:r>
+        <w:t>_grad</w:t>
+      </w:r>
+      <w:proofErr w:type="spellEnd"/>
+      <w:r>
+        <w:t>()</w:t>
+      </w:r>
+    </w:p>
+    <w:p/>
+    <w:p>
+      <w:r>
+        <w:t>        # Forward pass</w:t>
+      </w:r>
+    </w:p>
+    <w:p>
+      <w:r>
+        <w:t>        outputs = model(images)</w:t>
+      </w:r>
+    </w:p>
+    <w:p>
+      <w:r>
+        <w:t xml:space="preserve">        loss = </w:t>
+      </w:r>
+      <w:proofErr w:type="gramStart"/>
+      <w:r>
+        <w:t>criterion(</w:t>
+      </w:r>
+      <w:proofErr w:type="gramEnd"/>
+      <w:r>
+        <w:t>outputs, labels)</w:t>
+      </w:r>
+    </w:p>
+    <w:p/>
+    <w:p>
+      <w:r>
+        <w:t>        # Backward pass and optimize</w:t>
+      </w:r>
+    </w:p>
+    <w:p>
+      <w:r>
+        <w:lastRenderedPageBreak/>
+        <w:t xml:space="preserve">        </w:t>
+      </w:r>
+      <w:proofErr w:type="spellStart"/>
+      <w:proofErr w:type="gramStart"/>
+      <w:r>
+        <w:t>loss.backward</w:t>
+      </w:r>
+      <w:proofErr w:type="spellEnd"/>
+      <w:proofErr w:type="gramEnd"/>
+      <w:r>
+        <w:t>()</w:t>
+      </w:r>
+    </w:p>
+    <w:p>
+      <w:r>
+        <w:t xml:space="preserve">        </w:t>
+      </w:r>
+      <w:proofErr w:type="spellStart"/>
+      <w:proofErr w:type="gramStart"/>
+      <w:r>
+        <w:t>optimizer.step</w:t>
+      </w:r>
+      <w:proofErr w:type="spellEnd"/>
+      <w:proofErr w:type="gramEnd"/>
+      <w:r>
+        <w:t>()</w:t>
+      </w:r>
+    </w:p>
+    <w:p/>
+    <w:p>
+      <w:r>
+        <w:t>        # Update running loss</w:t>
+      </w:r>
+    </w:p>
+    <w:p>
+      <w:r>
+        <w:t xml:space="preserve">        </w:t>
+      </w:r>
+      <w:proofErr w:type="spellStart"/>
+      <w:r>
+        <w:t>running_loss</w:t>
+      </w:r>
+      <w:proofErr w:type="spellEnd"/>
+      <w:r>
+        <w:t xml:space="preserve"> += </w:t>
+      </w:r>
+      <w:proofErr w:type="spellStart"/>
+      <w:proofErr w:type="gramStart"/>
+      <w:r>
+        <w:t>loss.item</w:t>
+      </w:r>
+      <w:proofErr w:type="spellEnd"/>
+      <w:proofErr w:type="gramEnd"/>
+      <w:r>
+        <w:t>()</w:t>
+      </w:r>
+    </w:p>
+    <w:p/>
+    <w:p>
+      <w:r>
+        <w:t>        # Calculate training accuracy</w:t>
+      </w:r>
+    </w:p>
+    <w:p>
+      <w:r>
+        <w:t xml:space="preserve">        _, predicted = </w:t>
+      </w:r>
+      <w:proofErr w:type="spellStart"/>
+      <w:proofErr w:type="gramStart"/>
+      <w:r>
+        <w:t>torch.max</w:t>
+      </w:r>
+      <w:proofErr w:type="spellEnd"/>
+      <w:r>
+        <w:t>(</w:t>
+      </w:r>
+      <w:proofErr w:type="spellStart"/>
+      <w:proofErr w:type="gramEnd"/>
+      <w:r>
+        <w:t>outputs.data</w:t>
+      </w:r>
+      <w:proofErr w:type="spellEnd"/>
+      <w:r>
+        <w:t>, 1)</w:t>
+      </w:r>
+    </w:p>
+    <w:p>
+      <w:r>
+        <w:t xml:space="preserve">        </w:t>
+      </w:r>
+      <w:proofErr w:type="spellStart"/>
+      <w:r>
+        <w:t>total_train</w:t>
+      </w:r>
+      <w:proofErr w:type="spellEnd"/>
+      <w:r>
+        <w:t xml:space="preserve"> += </w:t>
+      </w:r>
+      <w:proofErr w:type="spellStart"/>
+      <w:proofErr w:type="gramStart"/>
+      <w:r>
+        <w:t>labels.size</w:t>
+      </w:r>
+      <w:proofErr w:type="spellEnd"/>
+      <w:proofErr w:type="gramEnd"/>
+      <w:r>
+        <w:t>(0)</w:t>
+      </w:r>
+    </w:p>
+    <w:p>
+      <w:r>
+        <w:t xml:space="preserve">        </w:t>
+      </w:r>
+      <w:proofErr w:type="spellStart"/>
+      <w:r>
+        <w:t>correct_train</w:t>
+      </w:r>
+      <w:proofErr w:type="spellEnd"/>
+      <w:r>
+        <w:t xml:space="preserve"> += (predicted == labels</w:t>
+      </w:r>
+      <w:proofErr w:type="gramStart"/>
+      <w:r>
+        <w:t>).sum</w:t>
+      </w:r>
+      <w:proofErr w:type="gramEnd"/>
+      <w:r>
+        <w:t>().item()</w:t>
+      </w:r>
+    </w:p>
+    <w:p/>
+    <w:p>
+      <w:r>
+        <w:t>    # Calculate average training loss and accuracy</w:t>
+      </w:r>
+    </w:p>
+    <w:p>
+      <w:r>
+        <w:t xml:space="preserve">    </w:t>
+      </w:r>
+      <w:proofErr w:type="spellStart"/>
+      <w:r>
+        <w:t>avg_train_loss</w:t>
+      </w:r>
+      <w:proofErr w:type="spellEnd"/>
+      <w:r>
+        <w:t xml:space="preserve"> = </w:t>
+      </w:r>
+      <w:proofErr w:type="spellStart"/>
+      <w:r>
+        <w:t>running_loss</w:t>
+      </w:r>
+      <w:proofErr w:type="spellEnd"/>
+      <w:r>
+        <w:t xml:space="preserve"> / </w:t>
+      </w:r>
+      <w:proofErr w:type="spellStart"/>
+      <w:r>
+        <w:t>len</w:t>
+      </w:r>
+      <w:proofErr w:type="spellEnd"/>
+      <w:r>
+        <w:t>(</w:t>
+      </w:r>
+      <w:proofErr w:type="spellStart"/>
+      <w:r>
+        <w:t>train_loader</w:t>
+      </w:r>
+      <w:proofErr w:type="spellEnd"/>
+      <w:r>
+        <w:t>)</w:t>
+      </w:r>
+    </w:p>
+    <w:p>
+      <w:r>
+        <w:t xml:space="preserve">    </w:t>
+      </w:r>
+      <w:proofErr w:type="spellStart"/>
+      <w:r>
+        <w:t>train_accuracy</w:t>
+      </w:r>
+      <w:proofErr w:type="spellEnd"/>
+      <w:r>
+        <w:t xml:space="preserve"> = 100 * </w:t>
+      </w:r>
+      <w:proofErr w:type="spellStart"/>
+      <w:r>
+        <w:t>correct_train</w:t>
+      </w:r>
+      <w:proofErr w:type="spellEnd"/>
+      <w:r>
+        <w:t xml:space="preserve"> / </w:t>
+      </w:r>
+      <w:proofErr w:type="spellStart"/>
+      <w:r>
+        <w:t>total_train</w:t>
+      </w:r>
+      <w:proofErr w:type="spellEnd"/>
+    </w:p>
+    <w:p/>
+    <w:p>
+      <w:r>
+        <w:t xml:space="preserve">    </w:t>
+      </w:r>
+      <w:proofErr w:type="spellStart"/>
+      <w:r>
+        <w:t>train_</w:t>
+      </w:r>
+      <w:proofErr w:type="gramStart"/>
+      <w:r>
+        <w:t>losses.append</w:t>
+      </w:r>
+      <w:proofErr w:type="spellEnd"/>
+      <w:proofErr w:type="gramEnd"/>
+      <w:r>
+        <w:t>(</w:t>
+      </w:r>
+      <w:proofErr w:type="spellStart"/>
+      <w:r>
+        <w:t>avg_train_loss</w:t>
+      </w:r>
+      <w:proofErr w:type="spellEnd"/>
+      <w:r>
+        <w:t>)</w:t>
+      </w:r>
+    </w:p>
+    <w:p>
+      <w:r>
+        <w:t xml:space="preserve">    </w:t>
+      </w:r>
+      <w:proofErr w:type="spellStart"/>
+      <w:r>
+        <w:t>train_</w:t>
+      </w:r>
+      <w:proofErr w:type="gramStart"/>
+      <w:r>
+        <w:t>accuracies.append</w:t>
+      </w:r>
+      <w:proofErr w:type="spellEnd"/>
+      <w:proofErr w:type="gramEnd"/>
+      <w:r>
+        <w:t>(</w:t>
+      </w:r>
+      <w:proofErr w:type="spellStart"/>
+      <w:r>
+        <w:t>train_accuracy</w:t>
+      </w:r>
+      <w:proofErr w:type="spellEnd"/>
+      <w:r>
+        <w:t>)</w:t>
+      </w:r>
+    </w:p>
+    <w:p/>
+    <w:p>
+      <w:r>
+        <w:t>    # Validation loop</w:t>
+      </w:r>
+    </w:p>
+    <w:p>
+      <w:r>
+        <w:t xml:space="preserve">    </w:t>
+      </w:r>
+      <w:proofErr w:type="spellStart"/>
+      <w:proofErr w:type="gramStart"/>
+      <w:r>
+        <w:t>model.eval</w:t>
+      </w:r>
+      <w:proofErr w:type="spellEnd"/>
+      <w:proofErr w:type="gramEnd"/>
+      <w:r>
+        <w:t>()  # Set model to evaluation mode</w:t>
+      </w:r>
+    </w:p>
+    <w:p>
+      <w:r>
+        <w:t xml:space="preserve">    </w:t>
+      </w:r>
+      <w:proofErr w:type="spellStart"/>
+      <w:r>
+        <w:t>correct_val</w:t>
+      </w:r>
+      <w:proofErr w:type="spellEnd"/>
+      <w:r>
+        <w:t xml:space="preserve"> = 0</w:t>
+      </w:r>
+    </w:p>
+    <w:p>
+      <w:r>
+        <w:t xml:space="preserve">    </w:t>
+      </w:r>
+      <w:proofErr w:type="spellStart"/>
+      <w:r>
+        <w:t>total_val</w:t>
+      </w:r>
+      <w:proofErr w:type="spellEnd"/>
+      <w:r>
+        <w:t xml:space="preserve"> = 0</w:t>
+      </w:r>
+    </w:p>
+    <w:p>
+      <w:r>
+        <w:t xml:space="preserve">    </w:t>
+      </w:r>
+      <w:proofErr w:type="spellStart"/>
+      <w:r>
+        <w:t>val_loss</w:t>
+      </w:r>
+      <w:proofErr w:type="spellEnd"/>
+      <w:r>
+        <w:t xml:space="preserve"> = 0.0</w:t>
+      </w:r>
+    </w:p>
+    <w:p/>
+    <w:p>
+      <w:r>
+        <w:t xml:space="preserve">    with </w:t>
+      </w:r>
+      <w:proofErr w:type="spellStart"/>
+      <w:r>
+        <w:t>torch.no_</w:t>
+      </w:r>
+      <w:proofErr w:type="gramStart"/>
+      <w:r>
+        <w:t>grad</w:t>
+      </w:r>
+      <w:proofErr w:type="spellEnd"/>
+      <w:r>
+        <w:t>(</w:t>
+      </w:r>
+      <w:proofErr w:type="gramEnd"/>
+      <w:r>
+        <w:t>):  # No need to calculate gradients during validation</w:t>
+      </w:r>
+    </w:p>
+    <w:p>
+      <w:r>
+        <w:t xml:space="preserve">        for images, labels in </w:t>
+      </w:r>
+      <w:proofErr w:type="spellStart"/>
+      <w:r>
+        <w:t>val_loader</w:t>
+      </w:r>
+      <w:proofErr w:type="spellEnd"/>
+      <w:r>
+        <w:t>:</w:t>
+      </w:r>
+    </w:p>
+    <w:p>
+      <w:r>
+        <w:lastRenderedPageBreak/>
+        <w:t>            images, labels = images.to(device), labels.to(device)</w:t>
+      </w:r>
+    </w:p>
+    <w:p/>
+    <w:p>
+      <w:r>
+        <w:t>            outputs = model(images)</w:t>
+      </w:r>
+    </w:p>
+    <w:p>
+      <w:r>
+        <w:t xml:space="preserve">            loss = </w:t>
+      </w:r>
+      <w:proofErr w:type="gramStart"/>
+      <w:r>
+        <w:t>criterion(</w:t>
+      </w:r>
+      <w:proofErr w:type="gramEnd"/>
+      <w:r>
+        <w:t>outputs, labels)</w:t>
+      </w:r>
+    </w:p>
+    <w:p>
+      <w:r>
+        <w:t xml:space="preserve">            </w:t>
+      </w:r>
+      <w:proofErr w:type="spellStart"/>
+      <w:r>
+        <w:t>val_loss</w:t>
+      </w:r>
+      <w:proofErr w:type="spellEnd"/>
+      <w:r>
+        <w:t xml:space="preserve"> += </w:t>
+      </w:r>
+      <w:proofErr w:type="spellStart"/>
+      <w:proofErr w:type="gramStart"/>
+      <w:r>
+        <w:t>loss.item</w:t>
+      </w:r>
+      <w:proofErr w:type="spellEnd"/>
+      <w:proofErr w:type="gramEnd"/>
+      <w:r>
+        <w:t>()</w:t>
+      </w:r>
+    </w:p>
+    <w:p/>
+    <w:p>
+      <w:r>
+        <w:t>            # Calculate validation accuracy</w:t>
+      </w:r>
+    </w:p>
+    <w:p>
+      <w:r>
+        <w:t xml:space="preserve">            _, predicted = </w:t>
+      </w:r>
+      <w:proofErr w:type="spellStart"/>
+      <w:proofErr w:type="gramStart"/>
+      <w:r>
+        <w:t>torch.max</w:t>
+      </w:r>
+      <w:proofErr w:type="spellEnd"/>
+      <w:r>
+        <w:t>(</w:t>
+      </w:r>
+      <w:proofErr w:type="spellStart"/>
+      <w:proofErr w:type="gramEnd"/>
+      <w:r>
+        <w:t>outputs.data</w:t>
+      </w:r>
+      <w:proofErr w:type="spellEnd"/>
+      <w:r>
+        <w:t>, 1)</w:t>
+      </w:r>
+    </w:p>
+    <w:p>
+      <w:r>
+        <w:t xml:space="preserve">            </w:t>
+      </w:r>
+      <w:proofErr w:type="spellStart"/>
+      <w:r>
+        <w:t>total_val</w:t>
+      </w:r>
+      <w:proofErr w:type="spellEnd"/>
+      <w:r>
+        <w:t xml:space="preserve"> += </w:t>
+      </w:r>
+      <w:proofErr w:type="spellStart"/>
+      <w:proofErr w:type="gramStart"/>
+      <w:r>
+        <w:t>labels.size</w:t>
+      </w:r>
+      <w:proofErr w:type="spellEnd"/>
+      <w:proofErr w:type="gramEnd"/>
+      <w:r>
+        <w:t>(0)</w:t>
+      </w:r>
+    </w:p>
+    <w:p>
+      <w:r>
+        <w:t xml:space="preserve">            </w:t>
+      </w:r>
+      <w:proofErr w:type="spellStart"/>
+      <w:r>
+        <w:t>correct_val</w:t>
+      </w:r>
+      <w:proofErr w:type="spellEnd"/>
+      <w:r>
+        <w:t xml:space="preserve"> += (predicted == labels</w:t>
+      </w:r>
+      <w:proofErr w:type="gramStart"/>
+      <w:r>
+        <w:t>).sum</w:t>
+      </w:r>
+      <w:proofErr w:type="gramEnd"/>
+      <w:r>
+        <w:t>().item()</w:t>
+      </w:r>
+    </w:p>
+    <w:p/>
+    <w:p>
+      <w:r>
+        <w:t>    # Calculate average validation loss and accuracy</w:t>
+      </w:r>
+    </w:p>
+    <w:p>
+      <w:r>
+        <w:t xml:space="preserve">    </w:t>
+      </w:r>
+      <w:proofErr w:type="spellStart"/>
+      <w:r>
+        <w:t>avg_val_loss</w:t>
+      </w:r>
+      <w:proofErr w:type="spellEnd"/>
+      <w:r>
+        <w:t xml:space="preserve"> = </w:t>
+      </w:r>
+      <w:proofErr w:type="spellStart"/>
+      <w:r>
+        <w:t>val_loss</w:t>
+      </w:r>
+      <w:proofErr w:type="spellEnd"/>
+      <w:r>
+        <w:t xml:space="preserve"> / </w:t>
+      </w:r>
+      <w:proofErr w:type="spellStart"/>
+      <w:r>
+        <w:t>len</w:t>
+      </w:r>
+      <w:proofErr w:type="spellEnd"/>
+      <w:r>
+        <w:t>(</w:t>
+      </w:r>
+      <w:proofErr w:type="spellStart"/>
+      <w:r>
+        <w:t>val_loader</w:t>
+      </w:r>
+      <w:proofErr w:type="spellEnd"/>
+      <w:r>
+        <w:t>)</w:t>
+      </w:r>
+    </w:p>
+    <w:p>
+      <w:r>
+        <w:t xml:space="preserve">    </w:t>
+      </w:r>
+      <w:proofErr w:type="spellStart"/>
+      <w:r>
+        <w:t>val_accuracy</w:t>
+      </w:r>
+      <w:proofErr w:type="spellEnd"/>
+      <w:r>
+        <w:t xml:space="preserve"> = 100 * </w:t>
+      </w:r>
+      <w:proofErr w:type="spellStart"/>
+      <w:r>
+        <w:t>correct_val</w:t>
+      </w:r>
+      <w:proofErr w:type="spellEnd"/>
+      <w:r>
+        <w:t xml:space="preserve"> / </w:t>
+      </w:r>
+      <w:proofErr w:type="spellStart"/>
+      <w:r>
+        <w:t>total_val</w:t>
+      </w:r>
+      <w:proofErr w:type="spellEnd"/>
+    </w:p>
+    <w:p/>
+    <w:p>
+      <w:r>
+        <w:t xml:space="preserve">    </w:t>
+      </w:r>
+      <w:proofErr w:type="spellStart"/>
+      <w:r>
+        <w:t>val_</w:t>
+      </w:r>
+      <w:proofErr w:type="gramStart"/>
+      <w:r>
+        <w:t>losses.append</w:t>
+      </w:r>
+      <w:proofErr w:type="spellEnd"/>
+      <w:proofErr w:type="gramEnd"/>
+      <w:r>
+        <w:t>(</w:t>
+      </w:r>
+      <w:proofErr w:type="spellStart"/>
+      <w:r>
+        <w:t>avg_val_loss</w:t>
+      </w:r>
+      <w:proofErr w:type="spellEnd"/>
+      <w:r>
+        <w:t>)</w:t>
+      </w:r>
+    </w:p>
+    <w:p>
+      <w:r>
+        <w:t xml:space="preserve">    </w:t>
+      </w:r>
+      <w:proofErr w:type="spellStart"/>
+      <w:r>
+        <w:t>val_</w:t>
+      </w:r>
+      <w:proofErr w:type="gramStart"/>
+      <w:r>
+        <w:t>accuracies.append</w:t>
+      </w:r>
+      <w:proofErr w:type="spellEnd"/>
+      <w:proofErr w:type="gramEnd"/>
+      <w:r>
+        <w:t>(</w:t>
+      </w:r>
+      <w:proofErr w:type="spellStart"/>
+      <w:r>
+        <w:t>val_accuracy</w:t>
+      </w:r>
+      <w:proofErr w:type="spellEnd"/>
+      <w:r>
+        <w:t>)</w:t>
+      </w:r>
+    </w:p>
+    <w:p/>
+    <w:p>
+      <w:r>
+        <w:t>    # Step the scheduler</w:t>
+      </w:r>
+    </w:p>
+    <w:p>
+      <w:r>
+        <w:t xml:space="preserve">    </w:t>
+      </w:r>
+      <w:proofErr w:type="spellStart"/>
+      <w:proofErr w:type="gramStart"/>
+      <w:r>
+        <w:t>scheduler.step</w:t>
+      </w:r>
+      <w:proofErr w:type="spellEnd"/>
+      <w:proofErr w:type="gramEnd"/>
+      <w:r>
+        <w:t>(</w:t>
+      </w:r>
+      <w:proofErr w:type="spellStart"/>
+      <w:r>
+        <w:t>avg_val_loss</w:t>
+      </w:r>
+      <w:proofErr w:type="spellEnd"/>
+      <w:r>
+        <w:t>)  # Update the learning rate based on validation loss</w:t>
+      </w:r>
+    </w:p>
+    <w:p/>
+    <w:p>
+      <w:r>
+        <w:t>    # Print epoch statistics</w:t>
+      </w:r>
+    </w:p>
+    <w:p>
+      <w:r>
+        <w:t xml:space="preserve">    </w:t>
+      </w:r>
+      <w:proofErr w:type="gramStart"/>
+      <w:r>
+        <w:t>print(</w:t>
+      </w:r>
+      <w:proofErr w:type="spellStart"/>
+      <w:proofErr w:type="gramEnd"/>
+      <w:r>
+        <w:t>f'Epoch</w:t>
+      </w:r>
+      <w:proofErr w:type="spellEnd"/>
+      <w:r>
+        <w:t xml:space="preserve"> [{epoch+1}/{</w:t>
+      </w:r>
+      <w:proofErr w:type="spellStart"/>
+      <w:r>
+        <w:t>num_epochs</w:t>
+      </w:r>
+      <w:proofErr w:type="spellEnd"/>
+      <w:r>
+        <w:t>}], Train Loss: {avg_train_loss:.4f}, Train Accuracy: {train_accuracy:.2f}%')</w:t>
+      </w:r>
+    </w:p>
+    <w:p>
+      <w:r>
+        <w:t xml:space="preserve">    </w:t>
+      </w:r>
+      <w:proofErr w:type="gramStart"/>
+      <w:r>
+        <w:t>print(</w:t>
+      </w:r>
+      <w:proofErr w:type="spellStart"/>
+      <w:proofErr w:type="gramEnd"/>
+      <w:r>
+        <w:t>f'Validation</w:t>
+      </w:r>
+      <w:proofErr w:type="spellEnd"/>
+      <w:r>
+        <w:t xml:space="preserve"> Accuracy: {val_accuracy:.2f}%, Validation Loss: {avg_val_loss:.4f}')</w:t>
+      </w:r>
+    </w:p>
+    <w:p/>
+    <w:p>
+      <w:r>
+        <w:lastRenderedPageBreak/>
+        <w:t>    # Early stopping logic</w:t>
+      </w:r>
+    </w:p>
+    <w:p>
+      <w:r>
+        <w:t xml:space="preserve">    if </w:t>
+      </w:r>
+      <w:proofErr w:type="spellStart"/>
+      <w:r>
+        <w:t>avg_val_loss</w:t>
+      </w:r>
+      <w:proofErr w:type="spellEnd"/>
+      <w:r>
+        <w:t xml:space="preserve"> &lt; </w:t>
+      </w:r>
+      <w:proofErr w:type="spellStart"/>
+      <w:r>
+        <w:t>best_val_loss</w:t>
+      </w:r>
+      <w:proofErr w:type="spellEnd"/>
+      <w:r>
+        <w:t>:</w:t>
+      </w:r>
+    </w:p>
+    <w:p>
+      <w:r>
+        <w:t xml:space="preserve">        </w:t>
+      </w:r>
+      <w:proofErr w:type="spellStart"/>
+      <w:r>
+        <w:t>best_val_loss</w:t>
+      </w:r>
+      <w:proofErr w:type="spellEnd"/>
+      <w:r>
+        <w:t xml:space="preserve"> = </w:t>
+      </w:r>
+      <w:proofErr w:type="spellStart"/>
+      <w:r>
+        <w:t>avg_val_</w:t>
+      </w:r>
+      <w:proofErr w:type="gramStart"/>
+      <w:r>
+        <w:t>loss</w:t>
+      </w:r>
+      <w:proofErr w:type="spellEnd"/>
+      <w:r>
+        <w:t xml:space="preserve">  #</w:t>
+      </w:r>
+      <w:proofErr w:type="gramEnd"/>
+      <w:r>
+        <w:t xml:space="preserve"> Update the best validation loss</w:t>
+      </w:r>
+    </w:p>
+    <w:p>
+      <w:r>
+        <w:t xml:space="preserve">        </w:t>
+      </w:r>
+      <w:proofErr w:type="spellStart"/>
+      <w:r>
+        <w:t>epochs_without_improvement</w:t>
+      </w:r>
+      <w:proofErr w:type="spellEnd"/>
+      <w:r>
+        <w:t xml:space="preserve"> = </w:t>
+      </w:r>
+      <w:proofErr w:type="gramStart"/>
+      <w:r>
+        <w:t>0  #</w:t>
+      </w:r>
+      <w:proofErr w:type="gramEnd"/>
+      <w:r>
+        <w:t xml:space="preserve"> Reset the counter if we have improvement</w:t>
+      </w:r>
+    </w:p>
+    <w:p>
+      <w:r>
+        <w:t xml:space="preserve">        </w:t>
+      </w:r>
+      <w:proofErr w:type="spellStart"/>
+      <w:r>
+        <w:t>best_model_wts</w:t>
+      </w:r>
+      <w:proofErr w:type="spellEnd"/>
+      <w:r>
+        <w:t xml:space="preserve"> = </w:t>
+      </w:r>
+      <w:proofErr w:type="spellStart"/>
+      <w:proofErr w:type="gramStart"/>
+      <w:r>
+        <w:t>model.state</w:t>
+      </w:r>
+      <w:proofErr w:type="gramEnd"/>
+      <w:r>
+        <w:t>_dict</w:t>
+      </w:r>
+      <w:proofErr w:type="spellEnd"/>
+      <w:r>
+        <w:t>()  # Optionally save the best model</w:t>
+      </w:r>
+    </w:p>
+    <w:p>
+      <w:r>
+        <w:t>    else:</w:t>
+      </w:r>
+    </w:p>
+    <w:p>
+      <w:r>
+        <w:t xml:space="preserve">        </w:t>
+      </w:r>
+      <w:proofErr w:type="spellStart"/>
+      <w:r>
+        <w:t>epochs_without_improvement</w:t>
+      </w:r>
+      <w:proofErr w:type="spellEnd"/>
+      <w:r>
+        <w:t xml:space="preserve"> += </w:t>
+      </w:r>
+      <w:proofErr w:type="gramStart"/>
+      <w:r>
+        <w:t>1  #</w:t>
+      </w:r>
+      <w:proofErr w:type="gramEnd"/>
+      <w:r>
+        <w:t xml:space="preserve"> Increment the counter</w:t>
+      </w:r>
+    </w:p>
+    <w:p/>
+    <w:p>
+      <w:r>
+        <w:t xml:space="preserve">    if </w:t>
+      </w:r>
+      <w:proofErr w:type="spellStart"/>
+      <w:r>
+        <w:t>epochs_without_improvement</w:t>
+      </w:r>
+      <w:proofErr w:type="spellEnd"/>
+      <w:r>
+        <w:t xml:space="preserve"> &gt;= patience:</w:t>
+      </w:r>
+    </w:p>
+    <w:p>
+      <w:r>
+        <w:t xml:space="preserve">        </w:t>
+      </w:r>
+      <w:proofErr w:type="gramStart"/>
+      <w:r>
+        <w:t>print(</w:t>
+      </w:r>
+      <w:proofErr w:type="spellStart"/>
+      <w:proofErr w:type="gramEnd"/>
+      <w:r>
+        <w:t>f'Early</w:t>
+      </w:r>
+      <w:proofErr w:type="spellEnd"/>
+      <w:r>
+        <w:t xml:space="preserve"> stopping after {epoch+1} epochs without improvement.')</w:t>
+      </w:r>
+    </w:p>
+    <w:p>
+      <w:r>
+        <w:t xml:space="preserve">        </w:t>
+      </w:r>
+      <w:proofErr w:type="spellStart"/>
+      <w:r>
+        <w:t>early_stop</w:t>
+      </w:r>
+      <w:proofErr w:type="spellEnd"/>
+      <w:r>
+        <w:t xml:space="preserve"> = True</w:t>
+      </w:r>
+    </w:p>
+    <w:p>
+      <w:r>
+        <w:t xml:space="preserve">        # </w:t>
+      </w:r>
+      <w:proofErr w:type="gramStart"/>
+      <w:r>
+        <w:t>load</w:t>
+      </w:r>
+      <w:proofErr w:type="gramEnd"/>
+      <w:r>
+        <w:t xml:space="preserve"> the best model weights</w:t>
+      </w:r>
+    </w:p>
+    <w:p>
+      <w:r>
+        <w:t xml:space="preserve">        </w:t>
+      </w:r>
+      <w:proofErr w:type="spellStart"/>
+      <w:proofErr w:type="gramStart"/>
+      <w:r>
+        <w:t>model.load</w:t>
+      </w:r>
+      <w:proofErr w:type="gramEnd"/>
+      <w:r>
+        <w:t>_state_dict</w:t>
+      </w:r>
+      <w:proofErr w:type="spellEnd"/>
+      <w:r>
+        <w:t>(</w:t>
+      </w:r>
+      <w:proofErr w:type="spellStart"/>
+      <w:r>
+        <w:t>best_model_wts</w:t>
+      </w:r>
+      <w:proofErr w:type="spellEnd"/>
+      <w:r>
+        <w:t>)</w:t>
+      </w:r>
+    </w:p>
+    <w:p/>
+    <w:p>
+      <w:proofErr w:type="gramStart"/>
+      <w:r>
+        <w:t>print(</w:t>
+      </w:r>
+      <w:proofErr w:type="gramEnd"/>
+      <w:r>
+        <w:t>'Training complete!')</w:t>
+      </w:r>
+    </w:p>
+    <w:p/>
+    <w:p>
+      <w:r>
+        <w:t># Plotting the results</w:t>
+      </w:r>
+    </w:p>
+    <w:p>
+      <w:r>
+        <w:t xml:space="preserve">epochs = </w:t>
+      </w:r>
+      <w:proofErr w:type="gramStart"/>
+      <w:r>
+        <w:t>range(</w:t>
+      </w:r>
+      <w:proofErr w:type="gramEnd"/>
+      <w:r>
+        <w:t xml:space="preserve">1, </w:t>
+      </w:r>
+      <w:proofErr w:type="spellStart"/>
+      <w:r>
+        <w:t>len</w:t>
+      </w:r>
+      <w:proofErr w:type="spellEnd"/>
+      <w:r>
+        <w:t>(</w:t>
+      </w:r>
+      <w:proofErr w:type="spellStart"/>
+      <w:r>
+        <w:t>train_losses</w:t>
+      </w:r>
+      <w:proofErr w:type="spellEnd"/>
+      <w:r>
+        <w:t>) + 1)</w:t>
+      </w:r>
+    </w:p>
+    <w:p/>
+    <w:p>
+      <w:proofErr w:type="spellStart"/>
+      <w:proofErr w:type="gramStart"/>
+      <w:r>
+        <w:t>plt.figure</w:t>
+      </w:r>
+      <w:proofErr w:type="spellEnd"/>
+      <w:proofErr w:type="gramEnd"/>
+      <w:r>
+        <w:t>(</w:t>
+      </w:r>
+      <w:proofErr w:type="spellStart"/>
+      <w:r>
+        <w:t>figsize</w:t>
+      </w:r>
+      <w:proofErr w:type="spellEnd"/>
+      <w:r>
+        <w:t>=(12, 5))</w:t>
+      </w:r>
+    </w:p>
+    <w:p/>
+    <w:p>
+      <w:r>
+        <w:t># Plot training &amp; validation loss</w:t>
+      </w:r>
+    </w:p>
+    <w:p>
+      <w:proofErr w:type="spellStart"/>
+      <w:proofErr w:type="gramStart"/>
+      <w:r>
+        <w:t>plt.subplot</w:t>
+      </w:r>
+      <w:proofErr w:type="spellEnd"/>
+      <w:proofErr w:type="gramEnd"/>
+      <w:r>
+        <w:t>(1, 2, 1)</w:t>
+      </w:r>
+    </w:p>
+    <w:p>
+      <w:proofErr w:type="spellStart"/>
+      <w:proofErr w:type="gramStart"/>
+      <w:r>
+        <w:t>plt.plot</w:t>
+      </w:r>
+      <w:proofErr w:type="spellEnd"/>
+      <w:proofErr w:type="gramEnd"/>
+      <w:r>
+        <w:t xml:space="preserve">(epochs, </w:t>
+      </w:r>
+      <w:proofErr w:type="spellStart"/>
+      <w:r>
+        <w:t>train_losses</w:t>
+      </w:r>
+      <w:proofErr w:type="spellEnd"/>
+      <w:r>
+        <w:t>, '</w:t>
+      </w:r>
+      <w:proofErr w:type="spellStart"/>
+      <w:r>
+        <w:t>bo</w:t>
+      </w:r>
+      <w:proofErr w:type="spellEnd"/>
+      <w:r>
+        <w:t>-', label='Train Loss')</w:t>
+      </w:r>
+    </w:p>
+    <w:p>
+      <w:proofErr w:type="spellStart"/>
+      <w:proofErr w:type="gramStart"/>
+      <w:r>
+        <w:t>plt.plot</w:t>
+      </w:r>
+      <w:proofErr w:type="spellEnd"/>
+      <w:proofErr w:type="gramEnd"/>
+      <w:r>
+        <w:t xml:space="preserve">(epochs, </w:t>
+      </w:r>
+      <w:proofErr w:type="spellStart"/>
+      <w:r>
+        <w:t>val_losses</w:t>
+      </w:r>
+      <w:proofErr w:type="spellEnd"/>
+      <w:r>
+        <w:t>, '</w:t>
+      </w:r>
+      <w:proofErr w:type="spellStart"/>
+      <w:r>
+        <w:t>ro</w:t>
+      </w:r>
+      <w:proofErr w:type="spellEnd"/>
+      <w:r>
+        <w:t>-', label='Validation Loss')</w:t>
+      </w:r>
+    </w:p>
+    <w:p>
+      <w:proofErr w:type="spellStart"/>
+      <w:proofErr w:type="gramStart"/>
+      <w:r>
+        <w:t>plt.title</w:t>
+      </w:r>
+      <w:proofErr w:type="spellEnd"/>
+      <w:proofErr w:type="gramEnd"/>
+      <w:r>
+        <w:t>('Loss')</w:t>
+      </w:r>
+    </w:p>
+    <w:p>
+      <w:proofErr w:type="spellStart"/>
+      <w:proofErr w:type="gramStart"/>
+      <w:r>
+        <w:lastRenderedPageBreak/>
+        <w:t>plt.xlabel</w:t>
+      </w:r>
+      <w:proofErr w:type="spellEnd"/>
+      <w:proofErr w:type="gramEnd"/>
+      <w:r>
+        <w:t>('Epochs')</w:t>
+      </w:r>
+    </w:p>
+    <w:p>
+      <w:proofErr w:type="spellStart"/>
+      <w:proofErr w:type="gramStart"/>
+      <w:r>
+        <w:t>plt.ylabel</w:t>
+      </w:r>
+      <w:proofErr w:type="spellEnd"/>
+      <w:proofErr w:type="gramEnd"/>
+      <w:r>
+        <w:t>('Loss')</w:t>
+      </w:r>
+    </w:p>
+    <w:p>
+      <w:proofErr w:type="spellStart"/>
+      <w:proofErr w:type="gramStart"/>
+      <w:r>
+        <w:t>plt.legend</w:t>
+      </w:r>
+      <w:proofErr w:type="spellEnd"/>
+      <w:proofErr w:type="gramEnd"/>
+      <w:r>
+        <w:t>()</w:t>
+      </w:r>
+    </w:p>
+    <w:p/>
+    <w:p>
+      <w:r>
+        <w:t># Plot training &amp; validation accuracy</w:t>
+      </w:r>
+    </w:p>
+    <w:p>
+      <w:proofErr w:type="spellStart"/>
+      <w:proofErr w:type="gramStart"/>
+      <w:r>
+        <w:t>plt.subplot</w:t>
+      </w:r>
+      <w:proofErr w:type="spellEnd"/>
+      <w:proofErr w:type="gramEnd"/>
+      <w:r>
+        <w:t>(1, 2, 2)</w:t>
+      </w:r>
+    </w:p>
+    <w:p>
+      <w:proofErr w:type="spellStart"/>
+      <w:proofErr w:type="gramStart"/>
+      <w:r>
+        <w:t>plt.plot</w:t>
+      </w:r>
+      <w:proofErr w:type="spellEnd"/>
+      <w:proofErr w:type="gramEnd"/>
+      <w:r>
+        <w:t xml:space="preserve">(epochs, </w:t>
+      </w:r>
+      <w:proofErr w:type="spellStart"/>
+      <w:r>
+        <w:t>train_accuracies</w:t>
+      </w:r>
+      <w:proofErr w:type="spellEnd"/>
+      <w:r>
+        <w:t>, '</w:t>
+      </w:r>
+      <w:proofErr w:type="spellStart"/>
+      <w:r>
+        <w:t>bo</w:t>
+      </w:r>
+      <w:proofErr w:type="spellEnd"/>
+      <w:r>
+        <w:t>-', label='Train Accuracy')</w:t>
+      </w:r>
+    </w:p>
+    <w:p>
+      <w:proofErr w:type="spellStart"/>
+      <w:proofErr w:type="gramStart"/>
+      <w:r>
+        <w:t>plt.plot</w:t>
+      </w:r>
+      <w:proofErr w:type="spellEnd"/>
+      <w:proofErr w:type="gramEnd"/>
+      <w:r>
+        <w:t xml:space="preserve">(epochs, </w:t>
+      </w:r>
+      <w:proofErr w:type="spellStart"/>
+      <w:r>
+        <w:t>val_accuracies</w:t>
+      </w:r>
+      <w:proofErr w:type="spellEnd"/>
+      <w:r>
+        <w:t>, '</w:t>
+      </w:r>
+      <w:proofErr w:type="spellStart"/>
+      <w:r>
+        <w:t>ro</w:t>
+      </w:r>
+      <w:proofErr w:type="spellEnd"/>
+      <w:r>
+        <w:t>-', label='Validation Accuracy')</w:t>
+      </w:r>
+    </w:p>
+    <w:p>
+      <w:proofErr w:type="spellStart"/>
+      <w:proofErr w:type="gramStart"/>
+      <w:r>
+        <w:t>plt.title</w:t>
+      </w:r>
+      <w:proofErr w:type="spellEnd"/>
+      <w:proofErr w:type="gramEnd"/>
+      <w:r>
+        <w:t>('Accuracy')</w:t>
+      </w:r>
+    </w:p>
+    <w:p>
+      <w:proofErr w:type="spellStart"/>
+      <w:proofErr w:type="gramStart"/>
+      <w:r>
+        <w:t>plt.xlabel</w:t>
+      </w:r>
+      <w:proofErr w:type="spellEnd"/>
+      <w:proofErr w:type="gramEnd"/>
+      <w:r>
+        <w:t>('Epochs')</w:t>
+      </w:r>
+    </w:p>
+    <w:p>
+      <w:proofErr w:type="spellStart"/>
+      <w:proofErr w:type="gramStart"/>
+      <w:r>
+        <w:t>plt.ylabel</w:t>
+      </w:r>
+      <w:proofErr w:type="spellEnd"/>
+      <w:proofErr w:type="gramEnd"/>
+      <w:r>
+        <w:t>('Accuracy (%)')</w:t>
+      </w:r>
+    </w:p>
+    <w:p>
+      <w:proofErr w:type="spellStart"/>
+      <w:proofErr w:type="gramStart"/>
+      <w:r>
+        <w:t>plt.legend</w:t>
+      </w:r>
+      <w:proofErr w:type="spellEnd"/>
+      <w:proofErr w:type="gramEnd"/>
+      <w:r>
+        <w:t>()</w:t>
+      </w:r>
+    </w:p>
+    <w:p/>
+    <w:p>
+      <w:proofErr w:type="spellStart"/>
+      <w:proofErr w:type="gramStart"/>
+      <w:r>
+        <w:t>plt.show</w:t>
+      </w:r>
+      <w:proofErr w:type="spellEnd"/>
+      <w:proofErr w:type="gramEnd"/>
+      <w:r>
+        <w:t>()</w:t>
+      </w:r>
+    </w:p>
+    <w:p/>
+    <w:p>
+      <w:r>
+        <w:t># Save the model with the best performance</w:t>
+      </w:r>
+    </w:p>
+    <w:p>
+      <w:r>
+        <w:t xml:space="preserve">if </w:t>
+      </w:r>
+      <w:proofErr w:type="spellStart"/>
+      <w:r>
+        <w:t>best_model_wts</w:t>
+      </w:r>
+      <w:proofErr w:type="spellEnd"/>
+      <w:r>
+        <w:t xml:space="preserve"> is not None:</w:t>
+      </w:r>
+    </w:p>
+    <w:p>
+      <w:r>
+        <w:t xml:space="preserve">    </w:t>
+      </w:r>
+      <w:proofErr w:type="spellStart"/>
+      <w:proofErr w:type="gramStart"/>
+      <w:r>
+        <w:t>model.load</w:t>
+      </w:r>
+      <w:proofErr w:type="gramEnd"/>
+      <w:r>
+        <w:t>_state_dict</w:t>
+      </w:r>
+      <w:proofErr w:type="spellEnd"/>
+      <w:r>
+        <w:t>(</w:t>
+      </w:r>
+      <w:proofErr w:type="spellStart"/>
+      <w:r>
+        <w:t>best_model_wts</w:t>
+      </w:r>
+      <w:proofErr w:type="spellEnd"/>
+      <w:r>
+        <w:t>)  # Ensure we load the best model weights before saving</w:t>
+      </w:r>
+    </w:p>
+    <w:p>
+      <w:r>
+        <w:t xml:space="preserve">    </w:t>
+      </w:r>
+      <w:proofErr w:type="spellStart"/>
+      <w:proofErr w:type="gramStart"/>
+      <w:r>
+        <w:t>torch.save</w:t>
+      </w:r>
+      <w:proofErr w:type="spellEnd"/>
+      <w:proofErr w:type="gramEnd"/>
+      <w:r>
+        <w:t>(</w:t>
+      </w:r>
+      <w:proofErr w:type="spellStart"/>
+      <w:r>
+        <w:t>model.state_dict</w:t>
+      </w:r>
+      <w:proofErr w:type="spellEnd"/>
+      <w:r>
+        <w:t>(), '</w:t>
+      </w:r>
+      <w:proofErr w:type="spellStart"/>
+      <w:r>
+        <w:t>best_model.pth</w:t>
+      </w:r>
+      <w:proofErr w:type="spellEnd"/>
+      <w:r>
+        <w:t>')  # Save model to a file</w:t>
+      </w:r>
+    </w:p>
+    <w:p>
+      <w:r>
+        <w:t xml:space="preserve">    </w:t>
+      </w:r>
+      <w:proofErr w:type="gramStart"/>
+      <w:r>
+        <w:t>print(</w:t>
+      </w:r>
+      <w:proofErr w:type="gramEnd"/>
+      <w:r>
+        <w:t>"Best model saved as '</w:t>
+      </w:r>
+      <w:proofErr w:type="spellStart"/>
+      <w:r>
+        <w:t>best_model.pth</w:t>
+      </w:r>
+      <w:proofErr w:type="spellEnd"/>
+      <w:r>
+        <w:t>'")</w:t>
+      </w:r>
+    </w:p>
+    <w:p>
+      <w:r>
+        <w:t>else:</w:t>
+      </w:r>
+    </w:p>
+    <w:p>
+      <w:r>
+        <w:t xml:space="preserve">    </w:t>
+      </w:r>
+      <w:proofErr w:type="gramStart"/>
+      <w:r>
+        <w:t>print(</w:t>
+      </w:r>
+      <w:proofErr w:type="gramEnd"/>
+      <w:r>
+        <w:t>"No improvement in validation loss, model not saved.")</w:t>
+      </w:r>
+    </w:p>
+    <w:p>
+      <w:r>
+        <w:t>Epoch [1/10000], Train Loss: 4.8647, Train Accuracy: 3.51%</w:t>
+      </w:r>
+    </w:p>
+    <w:p>
+      <w:r>
+        <w:t>Validation Accuracy: 3.79%, Validation Loss: 4.7462</w:t>
+      </w:r>
+    </w:p>
+    <w:p>
+      <w:r>
+        <w:t>Epoch [2/10000], Train Loss: 4.4787, Train Accuracy: 6.57%</w:t>
+      </w:r>
+    </w:p>
+    <w:p>
+      <w:r>
+        <w:lastRenderedPageBreak/>
+        <w:t>Validation Accuracy: 7.00%, Validation Loss: 4.4190</w:t>
+      </w:r>
+    </w:p>
+    <w:p>
+      <w:r>
+        <w:t>Epoch [3/10000], Train Loss: 4.2598, Train Accuracy: 9.40%</w:t>
+      </w:r>
+    </w:p>
+    <w:p>
+      <w:r>
+        <w:t>Validation Accuracy: 9.22%, Validation Loss: 4.2630</w:t>
+      </w:r>
+    </w:p>
+    <w:p>
+      <w:r>
+        <w:t>Epoch [4/10000], Train Loss: 4.1085, Train Accuracy: 11.46%</w:t>
+      </w:r>
+    </w:p>
+    <w:p>
+      <w:r>
+        <w:t>Validation Accuracy: 11.02%, Validation Loss: 4.0932</w:t>
+      </w:r>
+    </w:p>
+    <w:p>
+      <w:r>
+        <w:t>Epoch [5/10000], Train Loss: 4.0058, Train Accuracy: 12.83%</w:t>
+      </w:r>
+    </w:p>
+    <w:p>
+      <w:r>
+        <w:t>Validation Accuracy: 12.37%, Validation Loss: 4.0022</w:t>
+      </w:r>
+    </w:p>
+    <w:p>
+      <w:r>
+        <w:t>Epoch [6/10000], Train Loss: 3.9256, Train Accuracy: 14.28%</w:t>
+      </w:r>
+    </w:p>
+    <w:p>
+      <w:r>
+        <w:t>Validation Accuracy: 12.92%, Validation Loss: 4.0542</w:t>
+      </w:r>
+    </w:p>
+    <w:p>
+      <w:r>
+        <w:t>Epoch [7/10000], Train Loss: 3.8472, Train Accuracy: 15.57%</w:t>
+      </w:r>
+    </w:p>
+    <w:p>
+      <w:r>
+        <w:t>Validation Accuracy: 15.26%, Validation Loss: 3.8465</w:t>
+      </w:r>
+    </w:p>
+    <w:p>
+      <w:r>
+        <w:t>Epoch [8/10000], Train Loss: 3.7897, Train Accuracy: 16.33%</w:t>
+      </w:r>
+    </w:p>
+    <w:p>
+      <w:r>
+        <w:t>Validation Accuracy: 16.68%, Validation Loss: 3.7639</w:t>
+      </w:r>
+    </w:p>
+    <w:p>
+      <w:r>
+        <w:t>Epoch [9/10000], Train Loss: 3.7513, Train Accuracy: 17.32%</w:t>
+      </w:r>
+    </w:p>
+    <w:p>
+      <w:r>
+        <w:t>Validation Accuracy: 15.59%, Validation Loss: 3.8653</w:t>
+      </w:r>
+    </w:p>
+    <w:p>
+      <w:r>
+        <w:t>Epoch [10/10000], Train Loss: 3.7222, Train Accuracy: 17.65%</w:t>
+      </w:r>
+    </w:p>
+    <w:p>
+      <w:r>
+        <w:t>Validation Accuracy: 17.17%, Validation Loss: 3.7619</w:t>
+      </w:r>
+      <w:r>
+        <w:br/>
+      </w:r>
+      <w:r>
+        <w:br/>
+        <w:t>no overfitting at all, decrease weight decay</w:t>
+      </w:r>
+    </w:p>
+    <w:p/>
+    <w:p/>
+    <w:p>
+      <w:r>
+        <w:t xml:space="preserve">optimizer = </w:t>
+      </w:r>
+      <w:proofErr w:type="spellStart"/>
+      <w:proofErr w:type="gramStart"/>
+      <w:r>
+        <w:t>optim.Adam</w:t>
+      </w:r>
+      <w:proofErr w:type="spellEnd"/>
+      <w:proofErr w:type="gramEnd"/>
+      <w:r>
+        <w:t>(</w:t>
+      </w:r>
+      <w:proofErr w:type="spellStart"/>
+      <w:r>
+        <w:t>model.parameters</w:t>
+      </w:r>
+      <w:proofErr w:type="spellEnd"/>
+      <w:r>
+        <w:t xml:space="preserve">(), </w:t>
+      </w:r>
+      <w:proofErr w:type="spellStart"/>
+      <w:r>
+        <w:t>lr</w:t>
+      </w:r>
+      <w:proofErr w:type="spellEnd"/>
+      <w:r>
+        <w:t xml:space="preserve">=0.01, </w:t>
+      </w:r>
+      <w:proofErr w:type="spellStart"/>
+      <w:r>
+        <w:t>weight_decay</w:t>
+      </w:r>
+      <w:proofErr w:type="spellEnd"/>
+      <w:r>
+        <w:t>=1e-5)  # adjust weight decay for overfitting (5e-3 learn too slow)</w:t>
+      </w:r>
+    </w:p>
+    <w:p>
+      <w:r>
+        <w:t>Epoch [1/10000], Train Loss: 4.7635, Train Accuracy: 4.38%</w:t>
+      </w:r>
+    </w:p>
+    <w:p>
+      <w:r>
+        <w:t>Validation Accuracy: 6.71%, Validation Loss: 4.5068</w:t>
+      </w:r>
+    </w:p>
+    <w:p>
+      <w:r>
+        <w:t>Epoch [2/10000], Train Loss: 4.2935, Train Accuracy: 8.78%</w:t>
+      </w:r>
+    </w:p>
+    <w:p>
+      <w:r>
+        <w:t>Validation Accuracy: 9.51%, Validation Loss: 4.2168</w:t>
+      </w:r>
+    </w:p>
+    <w:p>
+      <w:r>
+        <w:lastRenderedPageBreak/>
+        <w:t>Epoch [3/10000], Train Loss: 4.0519, Train Accuracy: 12.11%</w:t>
+      </w:r>
+    </w:p>
+    <w:p>
+      <w:r>
+        <w:t>Validation Accuracy: 12.19%, Validation Loss: 3.9910</w:t>
+      </w:r>
+      <w:r>
+        <w:br/>
+      </w:r>
+      <w:r>
+        <w:br/>
+        <w:t>maybe weight decay is unnecessary</w:t>
+      </w:r>
+      <w:r>
+        <w:br/>
+      </w:r>
+      <w:r>
+        <w:br/>
+      </w:r>
+      <w:r>
+        <w:br/>
+        <w:t>---</w:t>
+      </w:r>
+    </w:p>
+    <w:p>
+      <w:r>
+        <w:t>Without any weight decay:</w:t>
+      </w:r>
+      <w:r>
+        <w:br/>
+        <w:t>Epoch [1/10000], Train Loss: 4.7047, Train Accuracy: 5.19%</w:t>
+      </w:r>
+    </w:p>
+    <w:p>
+      <w:r>
+        <w:t>Validation Accuracy: 8.02%, Validation Loss: 4.4061</w:t>
+      </w:r>
+    </w:p>
+    <w:p>
+      <w:r>
+        <w:t>Epoch [2/10000], Train Loss: 4.0731, Train Accuracy: 12.01%</w:t>
+      </w:r>
+    </w:p>
+    <w:p>
+      <w:r>
+        <w:t>Validation Accuracy: 13.20%, Validation Loss: 4.0001</w:t>
+      </w:r>
+    </w:p>
+    <w:p>
+      <w:r>
+        <w:t>Epoch [3/10000], Train Loss: 3.7520, Train Accuracy: 16.83%</w:t>
+      </w:r>
+    </w:p>
+    <w:p>
+      <w:r>
+        <w:t>Validation Accuracy: 17.38%, Validation Loss: 3.6903</w:t>
+      </w:r>
+    </w:p>
+    <w:p>
+      <w:r>
+        <w:t>Epoch [4/10000], Train Loss: 3.5503, Train Accuracy: 20.11%</w:t>
+      </w:r>
+    </w:p>
+    <w:p>
+      <w:r>
+        <w:t>Validation Accuracy: 19.98%, Validation Loss: 3.5930</w:t>
+      </w:r>
+    </w:p>
+    <w:p>
+      <w:r>
+        <w:t>Epoch [5/10000], Train Loss: 3.3892, Train Accuracy: 22.95%</w:t>
+      </w:r>
+    </w:p>
+    <w:p>
+      <w:r>
+        <w:t>Validation Accuracy: 23.40%, Validation Loss: 3.3838</w:t>
+      </w:r>
+    </w:p>
+    <w:p>
+      <w:r>
+        <w:t>Epoch [6/10000], Train Loss: 3.2517, Train Accuracy: 25.49%</w:t>
+      </w:r>
+    </w:p>
+    <w:p>
+      <w:r>
+        <w:t>Validation Accuracy: 25.11%, Validation Loss: 3.2776</w:t>
+      </w:r>
+    </w:p>
+    <w:p>
+      <w:r>
+        <w:t>Epoch [7/10000], Train Loss: 3.1315, Train Accuracy: 27.65%</w:t>
+      </w:r>
+    </w:p>
+    <w:p>
+      <w:r>
+        <w:t>Validation Accuracy: 28.13%, Validation Loss: 4.1708</w:t>
+      </w:r>
+    </w:p>
+    <w:p>
+      <w:r>
+        <w:t>Epoch [8/10000], Train Loss: 3.0268, Train Accuracy: 29.46%</w:t>
+      </w:r>
+    </w:p>
+    <w:p>
+      <w:r>
+        <w:t>Validation Accuracy: 28.87%, Validation Loss: 3.0979</w:t>
+      </w:r>
+    </w:p>
+    <w:p>
+      <w:r>
+        <w:t>Epoch [9/10000], Train Loss: 2.9256, Train Accuracy: 31.51%</w:t>
+      </w:r>
+    </w:p>
+    <w:p>
+      <w:r>
+        <w:t>Validation Accuracy: 30.72%, Validation Loss: 3.0117</w:t>
+      </w:r>
+    </w:p>
+    <w:p>
+      <w:r>
+        <w:t>Epoch [10/10000], Train Loss: 2.8301, Train Accuracy: 33.45%</w:t>
+      </w:r>
+    </w:p>
+    <w:p>
+      <w:r>
+        <w:t>Validation Accuracy: 31.68%, Validation Loss: 3.1471</w:t>
+      </w:r>
+    </w:p>
+    <w:p>
+      <w:r>
+        <w:lastRenderedPageBreak/>
+        <w:t>Epoch [11/10000], Train Loss: 2.7450, Train Accuracy: 34.98%</w:t>
+      </w:r>
+    </w:p>
+    <w:p>
+      <w:r>
+        <w:t>Validation Accuracy: 33.55%, Validation Loss: 3.0078</w:t>
+      </w:r>
+    </w:p>
+    <w:p>
+      <w:r>
+        <w:t>Epoch [12/10000], Train Loss: 2.6602, Train Accuracy: 36.53%</w:t>
+      </w:r>
+    </w:p>
+    <w:p>
+      <w:r>
+        <w:t>Validation Accuracy: 33.58%, Validation Loss: 3.5296</w:t>
+      </w:r>
+    </w:p>
+    <w:p>
+      <w:r>
+        <w:t>Epoch [13/10000], Train Loss: 2.5800, Train Accuracy: 38.04%</w:t>
+      </w:r>
+    </w:p>
+    <w:p>
+      <w:r>
+        <w:t>Validation Accuracy: 34.98%, Validation Loss: 2.9170</w:t>
+      </w:r>
+    </w:p>
+    <w:p>
+      <w:r>
+        <w:t>Epoch [14/10000], Train Loss: 2.5112, Train Accuracy: 39.38%</w:t>
+      </w:r>
+    </w:p>
+    <w:p>
+      <w:r>
+        <w:t>Validation Accuracy: 35.17%, Validation Loss: 2.8180</w:t>
+      </w:r>
+    </w:p>
+    <w:p>
+      <w:r>
+        <w:t>Epoch [15/10000], Train Loss: 2.4330, Train Accuracy: 40.88%</w:t>
+      </w:r>
+    </w:p>
+    <w:p>
+      <w:r>
+        <w:t>Validation Accuracy: 36.12%, Validation Loss: 2.9577</w:t>
+      </w:r>
+    </w:p>
+    <w:p>
+      <w:r>
+        <w:t>Epoch [16/10000], Train Loss: 2.3591, Train Accuracy: 42.37%</w:t>
+      </w:r>
+    </w:p>
+    <w:p>
+      <w:r>
+        <w:t>Validation Accuracy: 36.74%, Validation Loss: 2.7487</w:t>
+      </w:r>
+    </w:p>
+    <w:p>
+      <w:r>
+        <w:t>Epoch [17/10000], Train Loss: 2.2946, Train Accuracy: 43.73%</w:t>
+      </w:r>
+    </w:p>
+    <w:p>
+      <w:r>
+        <w:t>Validation Accuracy: 36.38%, Validation Loss: 2.7970</w:t>
+      </w:r>
+    </w:p>
+    <w:p>
+      <w:r>
+        <w:t>Epoch    18: reducing learning rate of group 0 to 5.0000e-03.</w:t>
+      </w:r>
+    </w:p>
+    <w:p>
+      <w:r>
+        <w:t>Epoch [18/10000], Train Loss: 2.2232, Train Accuracy: 44.98%</w:t>
+      </w:r>
+    </w:p>
+    <w:p>
+      <w:r>
+        <w:t>Validation Accuracy: 37.57%, Validation Loss: 2.7583</w:t>
+      </w:r>
+    </w:p>
+    <w:p>
+      <w:r>
+        <w:t>Epoch [19/10000], Train Loss: 1.9472, Train Accuracy: 50.98%</w:t>
+      </w:r>
+    </w:p>
+    <w:p>
+      <w:r>
+        <w:t>Validation Accuracy: 40.51%, Validation Loss: 2.7428</w:t>
+      </w:r>
+    </w:p>
+    <w:p>
+      <w:r>
+        <w:t>Epoch [20/10000], Train Loss: 1.8457, Train Accuracy: 53.04%</w:t>
+      </w:r>
+    </w:p>
+    <w:p>
+      <w:r>
+        <w:t>Validation Accuracy: 40.20%, Validation Loss: 2.6504</w:t>
+      </w:r>
+    </w:p>
+    <w:p>
+      <w:r>
+        <w:t>Epoch [21/10000], Train Loss: 1.7734, Train Accuracy: 54.58%</w:t>
+      </w:r>
+    </w:p>
+    <w:p>
+      <w:r>
+        <w:t>Validation Accuracy: 40.16%, Validation Loss: 3.1880</w:t>
+      </w:r>
+    </w:p>
+    <w:p>
+      <w:r>
+        <w:t>Epoch    22: reducing learning rate of group 0 to 2.5000e-03.</w:t>
+      </w:r>
+    </w:p>
+    <w:p>
+      <w:r>
+        <w:t>Epoch [22/10000], Train Loss: 1.7094, Train Accuracy: 55.87%</w:t>
+      </w:r>
+    </w:p>
+    <w:p>
+      <w:r>
+        <w:lastRenderedPageBreak/>
+        <w:t>Validation Accuracy: 39.98%, Validation Loss: 2.7090</w:t>
+      </w:r>
+      <w:r>
+        <w:br/>
+      </w:r>
+      <w:r>
+        <w:br/>
+        <w:t>we need decay, start with 1e-4</w:t>
+      </w:r>
+    </w:p>
+    <w:p>
+      <w:pPr>
+        <w:pBdr>
+          <w:bottom w:val="single" w:sz="6" w:space="1" w:color="auto"/>
+        </w:pBdr>
+      </w:pPr>
+    </w:p>
+    <w:p/>
+    <w:p>
+      <w:r>
+        <w:t>1e-4</w:t>
+      </w:r>
+      <w:r>
+        <w:br/>
+        <w:t>Epoch [1/10000], Train Loss: 4.8820, Train Accuracy: 3.25%</w:t>
+      </w:r>
+    </w:p>
+    <w:p>
+      <w:r>
+        <w:t>Validation Accuracy: 4.44%, Validation Loss: 4.6883</w:t>
+      </w:r>
+    </w:p>
+    <w:p>
+      <w:r>
+        <w:t>Epoch [2/10000], Train Loss: 4.5399, Train Accuracy: 6.02%</w:t>
+      </w:r>
+    </w:p>
+    <w:p>
+      <w:r>
+        <w:t>Validation Accuracy: 5.45%, Validation Loss: 4.5088</w:t>
+      </w:r>
+    </w:p>
+    <w:p>
+      <w:r>
+        <w:t>Epoch [3/10000], Train Loss: 4.3455, Train Accuracy: 8.30%</w:t>
+      </w:r>
+    </w:p>
+    <w:p>
+      <w:r>
+        <w:t>Validation Accuracy: 8.46%, Validation Loss: 4.3220</w:t>
+      </w:r>
+    </w:p>
+    <w:p>
+      <w:r>
+        <w:t>Epoch [4/10000], Train Loss: 4.1711, Train Accuracy: 10.48%</w:t>
+      </w:r>
+    </w:p>
+    <w:p>
+      <w:r>
+        <w:t>Validation Accuracy: 10.83%, Validation Loss: 4.1520</w:t>
+      </w:r>
+    </w:p>
+    <w:p>
+      <w:r>
+        <w:t>Epoch [5/10000], Train Loss: 4.0343, Train Accuracy: 12.32%</w:t>
+      </w:r>
+    </w:p>
+    <w:p>
+      <w:r>
+        <w:t>Validation Accuracy: 12.51%, Validation Loss: 4.0269</w:t>
+      </w:r>
+    </w:p>
+    <w:p>
+      <w:r>
+        <w:t>Epoch [6/10000], Train Loss: 3.9479, Train Accuracy: 13.94%</w:t>
+      </w:r>
+    </w:p>
+    <w:p>
+      <w:r>
+        <w:t>Validation Accuracy: 13.77%, Validation Loss: 3.9553</w:t>
+      </w:r>
+    </w:p>
+    <w:p>
+      <w:r>
+        <w:t>Epoch [7/10000], Train Loss: 3.8680, Train Accuracy: 15.23%</w:t>
+      </w:r>
+    </w:p>
+    <w:p>
+      <w:r>
+        <w:t>Validation Accuracy: 15.84%, Validation Loss: 3.8377</w:t>
+      </w:r>
+    </w:p>
+    <w:p>
+      <w:r>
+        <w:t>Epoch [8/10000], Train Loss: 3.8089, Train Accuracy: 16.14%</w:t>
+      </w:r>
+    </w:p>
+    <w:p>
+      <w:r>
+        <w:t>Validation Accuracy: 16.17%, Validation Loss: 3.8021</w:t>
+      </w:r>
+    </w:p>
+    <w:p>
+      <w:r>
+        <w:t>Epoch [9/10000], Train Loss: 3.7627, Train Accuracy: 17.09%</w:t>
+      </w:r>
+    </w:p>
+    <w:p>
+      <w:r>
+        <w:t>Validation Accuracy: 15.76%, Validation Loss: 3.7952</w:t>
+      </w:r>
+    </w:p>
+    <w:p>
+      <w:r>
+        <w:t>Epoch [10/10000], Train Loss: 3.7349, Train Accuracy: 17.46%</w:t>
+      </w:r>
+    </w:p>
+    <w:p>
+      <w:r>
+        <w:t>Validation Accuracy: 17.09%, Validation Loss: 3.7292</w:t>
+      </w:r>
+    </w:p>
+    <w:p>
+      <w:r>
+        <w:t>Epoch [11/10000], Train Loss: 3.7027, Train Accuracy: 17.98%</w:t>
+      </w:r>
+    </w:p>
+    <w:p>
+      <w:r>
+        <w:lastRenderedPageBreak/>
+        <w:t>Validation Accuracy: 17.20%, Validation Loss: 3.7712</w:t>
+      </w:r>
+    </w:p>
+    <w:p>
+      <w:r>
+        <w:t>Epoch [12/10000], Train Loss: 3.6821, Train Accuracy: 18.34%</w:t>
+      </w:r>
+    </w:p>
+    <w:p>
+      <w:r>
+        <w:t>Validation Accuracy: 17.97%, Validation Loss: 3.7042</w:t>
+      </w:r>
+    </w:p>
+    <w:p>
+      <w:r>
+        <w:t>Epoch [13/10000], Train Loss: 3.6656, Train Accuracy: 18.61%</w:t>
+      </w:r>
+    </w:p>
+    <w:p>
+      <w:r>
+        <w:t>Validation Accuracy: 18.18%, Validation Loss: 3.6500</w:t>
+      </w:r>
+    </w:p>
+    <w:p>
+      <w:r>
+        <w:t>Epoch [14/10000], Train Loss: 3.6495, Train Accuracy: 18.83%</w:t>
+      </w:r>
+    </w:p>
+    <w:p>
+      <w:r>
+        <w:t>Validation Accuracy: 18.56%, Validation Loss: 3.6436</w:t>
+      </w:r>
+    </w:p>
+    <w:p>
+      <w:r>
+        <w:t>Epoch [15/10000], Train Loss: 3.6314, Train Accuracy: 19.23%</w:t>
+      </w:r>
+    </w:p>
+    <w:p>
+      <w:r>
+        <w:t>Validation Accuracy: 19.07%, Validation Loss: 3.6352</w:t>
+      </w:r>
+    </w:p>
+    <w:p>
+      <w:r>
+        <w:t>Epoch [16/10000], Train Loss: 3.6112, Train Accuracy: 19.62%</w:t>
+      </w:r>
+    </w:p>
+    <w:p>
+      <w:r>
+        <w:t>Validation Accuracy: 17.90%, Validation Loss: 3.7457</w:t>
+      </w:r>
+    </w:p>
+    <w:p>
+      <w:r>
+        <w:t>Epoch    17: reducing learning rate of group 0 to 5.0000e-03.</w:t>
+      </w:r>
+    </w:p>
+    <w:p>
+      <w:r>
+        <w:t>Epoch [17/10000], Train Loss: 3.5977, Train Accuracy: 19.</w:t>
+      </w:r>
+      <w:r>
+        <w:br/>
+        <w:t>90%</w:t>
+      </w:r>
+    </w:p>
+    <w:p>
+      <w:r>
+        <w:t>Validation Accuracy: 18.62%, Validation Loss: 3.6590</w:t>
+      </w:r>
+      <w:r>
+        <w:br/>
+      </w:r>
+    </w:p>
+    <w:p>
+      <w:r>
+        <w:br w:type="page"/>
+      </w:r>
+    </w:p>
+    <w:p>
+      <w:r>
+        <w:lastRenderedPageBreak/>
+        <w:t>---</w:t>
+      </w:r>
+    </w:p>
+    <w:p>
+      <w:pPr>
+        <w:rPr>
+          <w:color w:val="FF0000"/>
+          <w:highlight w:val="yellow"/>
+        </w:rPr>
+      </w:pPr>
+      <w:r>
+        <w:rPr>
+          <w:color w:val="FF0000"/>
+          <w:highlight w:val="yellow"/>
+        </w:rPr>
+        <w:t>1e-6</w:t>
+      </w:r>
+    </w:p>
+    <w:p>
+      <w:pPr>
+        <w:rPr>
+          <w:highlight w:val="yellow"/>
+        </w:rPr>
+      </w:pPr>
+      <w:r>
+        <w:rPr>
+          <w:highlight w:val="yellow"/>
+        </w:rPr>
+        <w:t>Epoch [1/10000], Train Loss: 4.7639, Train Accuracy: 4.47%</w:t>
+      </w:r>
+    </w:p>
+    <w:p>
+      <w:pPr>
+        <w:rPr>
+          <w:highlight w:val="yellow"/>
+        </w:rPr>
+      </w:pPr>
+      <w:r>
+        <w:rPr>
+          <w:highlight w:val="yellow"/>
+        </w:rPr>
+        <w:t>Validation Accuracy: 6.69%, Validation Loss: 4.4648</w:t>
+      </w:r>
+    </w:p>
+    <w:p>
+      <w:pPr>
+        <w:rPr>
+          <w:highlight w:val="yellow"/>
+        </w:rPr>
+      </w:pPr>
+      <w:r>
+        <w:rPr>
+          <w:highlight w:val="yellow"/>
+        </w:rPr>
+        <w:t>Epoch [2/10000], Train Loss: 4.1690, Train Accuracy: 10.95%</w:t>
+      </w:r>
+    </w:p>
+    <w:p>
+      <w:pPr>
+        <w:rPr>
+          <w:highlight w:val="yellow"/>
+        </w:rPr>
+      </w:pPr>
+      <w:r>
+        <w:rPr>
+          <w:highlight w:val="yellow"/>
+        </w:rPr>
+        <w:t>Validation Accuracy: 11.07%, Validation Loss: 4.1969</w:t>
+      </w:r>
+    </w:p>
+    <w:p>
+      <w:pPr>
+        <w:rPr>
+          <w:highlight w:val="yellow"/>
+        </w:rPr>
+      </w:pPr>
+      <w:r>
+        <w:rPr>
+          <w:highlight w:val="yellow"/>
+        </w:rPr>
+        <w:t>Epoch [3/10000], Train Loss: 3.8662, Train Accuracy: 15.25%</w:t>
+      </w:r>
+    </w:p>
+    <w:p>
+      <w:pPr>
+        <w:rPr>
+          <w:highlight w:val="yellow"/>
+        </w:rPr>
+      </w:pPr>
+      <w:r>
+        <w:rPr>
+          <w:highlight w:val="yellow"/>
+        </w:rPr>
+        <w:t>Validation Accuracy: 15.52%, Validation Loss: 3.8417</w:t>
+      </w:r>
+    </w:p>
+    <w:p>
+      <w:pPr>
+        <w:rPr>
+          <w:highlight w:val="yellow"/>
+        </w:rPr>
+      </w:pPr>
+      <w:r>
+        <w:rPr>
+          <w:highlight w:val="yellow"/>
+        </w:rPr>
+        <w:t>Epoch [4/10000], Train Loss: 3.6944, Train Accuracy: 17.90%</w:t>
+      </w:r>
+    </w:p>
+    <w:p>
+      <w:pPr>
+        <w:rPr>
+          <w:highlight w:val="yellow"/>
+        </w:rPr>
+      </w:pPr>
+      <w:r>
+        <w:rPr>
+          <w:highlight w:val="yellow"/>
+        </w:rPr>
+        <w:t>Validation Accuracy: 16.68%, Validation Loss: 3.7502</w:t>
+      </w:r>
+    </w:p>
+    <w:p>
+      <w:pPr>
+        <w:rPr>
+          <w:highlight w:val="yellow"/>
+        </w:rPr>
+      </w:pPr>
+      <w:r>
+        <w:rPr>
+          <w:highlight w:val="yellow"/>
+        </w:rPr>
+        <w:t>Epoch [5/10000], Train Loss: 3.5763, Train Accuracy: 19.89%</w:t>
+      </w:r>
+    </w:p>
+    <w:p>
+      <w:pPr>
+        <w:rPr>
+          <w:highlight w:val="yellow"/>
+        </w:rPr>
+      </w:pPr>
+      <w:r>
+        <w:rPr>
+          <w:highlight w:val="yellow"/>
+        </w:rPr>
+        <w:t>Validation Accuracy: 20.11%, Validation Loss: 3.5700</w:t>
+      </w:r>
+    </w:p>
+    <w:p>
+      <w:pPr>
+        <w:rPr>
+          <w:highlight w:val="yellow"/>
+        </w:rPr>
+      </w:pPr>
+      <w:r>
+        <w:rPr>
+          <w:highlight w:val="yellow"/>
+        </w:rPr>
+        <w:t>Epoch [6/10000], Train Loss: 3.4737, Train Accuracy: 21.53%</w:t>
+      </w:r>
+    </w:p>
+    <w:p>
+      <w:pPr>
+        <w:rPr>
+          <w:highlight w:val="yellow"/>
+        </w:rPr>
+      </w:pPr>
+      <w:r>
+        <w:rPr>
+          <w:highlight w:val="yellow"/>
+        </w:rPr>
+        <w:t>Validation Accuracy: 21.23%, Validation Loss: 3.5060</w:t>
+      </w:r>
+    </w:p>
+    <w:p>
+      <w:pPr>
+        <w:rPr>
+          <w:highlight w:val="yellow"/>
+        </w:rPr>
+      </w:pPr>
+      <w:r>
+        <w:rPr>
+          <w:highlight w:val="yellow"/>
+        </w:rPr>
+        <w:t>Epoch [7/10000], Train Loss: 3.3694, Train Accuracy: 23.20%</w:t>
+      </w:r>
+    </w:p>
+    <w:p>
+      <w:pPr>
+        <w:rPr>
+          <w:highlight w:val="yellow"/>
+        </w:rPr>
+      </w:pPr>
+      <w:r>
+        <w:rPr>
+          <w:highlight w:val="yellow"/>
+        </w:rPr>
+        <w:t>Validation Accuracy: 22.59%, Validation Loss: 3.4191</w:t>
+      </w:r>
+    </w:p>
+    <w:p>
+      <w:pPr>
+        <w:rPr>
+          <w:highlight w:val="yellow"/>
+        </w:rPr>
+      </w:pPr>
+      <w:r>
+        <w:rPr>
+          <w:highlight w:val="yellow"/>
+        </w:rPr>
+        <w:t>Epoch [8/10000], Train Loss: 3.2770, Train Accuracy: 25.12%</w:t>
+      </w:r>
+    </w:p>
+    <w:p>
+      <w:pPr>
+        <w:rPr>
+          <w:highlight w:val="yellow"/>
+        </w:rPr>
+      </w:pPr>
+      <w:r>
+        <w:rPr>
+          <w:highlight w:val="yellow"/>
+        </w:rPr>
+        <w:t>Validation Accuracy: 24.28%, Validation Loss: 3.3040</w:t>
+      </w:r>
+    </w:p>
+    <w:p>
+      <w:pPr>
+        <w:rPr>
+          <w:highlight w:val="yellow"/>
+        </w:rPr>
+      </w:pPr>
+      <w:r>
+        <w:rPr>
+          <w:highlight w:val="yellow"/>
+        </w:rPr>
+        <w:t>Epoch [9/10000], Train Loss: 3.1896, Train Accuracy: 26.60%</w:t>
+      </w:r>
+    </w:p>
+    <w:p>
+      <w:pPr>
+        <w:rPr>
+          <w:highlight w:val="yellow"/>
+        </w:rPr>
+      </w:pPr>
+      <w:r>
+        <w:rPr>
+          <w:highlight w:val="yellow"/>
+        </w:rPr>
+        <w:t>Validation Accuracy: 25.63%, Validation Loss: 3.2966</w:t>
+      </w:r>
+    </w:p>
+    <w:p>
+      <w:pPr>
+        <w:rPr>
+          <w:highlight w:val="yellow"/>
+        </w:rPr>
+      </w:pPr>
+      <w:r>
+        <w:rPr>
+          <w:highlight w:val="yellow"/>
+        </w:rPr>
+        <w:t>Epoch [10/10000], Train Loss: 3.1033, Train Accuracy: 28.24%</w:t>
+      </w:r>
+    </w:p>
+    <w:p>
+      <w:pPr>
+        <w:rPr>
+          <w:highlight w:val="yellow"/>
+        </w:rPr>
+      </w:pPr>
+      <w:r>
+        <w:rPr>
+          <w:highlight w:val="yellow"/>
+        </w:rPr>
+        <w:t>Validation Accuracy: 27.16%, Validation Loss: 3.1939</w:t>
+      </w:r>
+    </w:p>
+    <w:p>
+      <w:pPr>
+        <w:rPr>
+          <w:highlight w:val="yellow"/>
+        </w:rPr>
+      </w:pPr>
+      <w:r>
+        <w:rPr>
+          <w:highlight w:val="yellow"/>
+        </w:rPr>
+        <w:t>Epoch [11/10000], Train Loss: 3.0212, Train Accuracy: 29.59%</w:t>
+      </w:r>
+    </w:p>
+    <w:p>
+      <w:pPr>
+        <w:rPr>
+          <w:highlight w:val="yellow"/>
+        </w:rPr>
+      </w:pPr>
+      <w:r>
+        <w:rPr>
+          <w:highlight w:val="yellow"/>
+        </w:rPr>
+        <w:t>Validation Accuracy: 28.27%, Validation Loss: 3.1065</w:t>
+      </w:r>
+    </w:p>
+    <w:p>
+      <w:pPr>
+        <w:rPr>
+          <w:highlight w:val="yellow"/>
+        </w:rPr>
+      </w:pPr>
+      <w:r>
+        <w:rPr>
+          <w:highlight w:val="yellow"/>
+        </w:rPr>
+        <w:t>Epoch [12/10000], Train Loss: 2.9516, Train Accuracy: 30.96%</w:t>
+      </w:r>
+    </w:p>
+    <w:p>
+      <w:pPr>
+        <w:rPr>
+          <w:highlight w:val="yellow"/>
+        </w:rPr>
+      </w:pPr>
+      <w:r>
+        <w:rPr>
+          <w:highlight w:val="yellow"/>
+        </w:rPr>
+        <w:t>Validation Accuracy: 29.68%, Validation Loss: 3.0528</w:t>
+      </w:r>
+    </w:p>
+    <w:p>
+      <w:pPr>
+        <w:rPr>
+          <w:highlight w:val="yellow"/>
+        </w:rPr>
+      </w:pPr>
+      <w:r>
+        <w:rPr>
+          <w:highlight w:val="yellow"/>
+        </w:rPr>
+        <w:lastRenderedPageBreak/>
+        <w:t>Epoch [13/10000], Train Loss: 2.8806, Train Accuracy: 32.35%</w:t>
+      </w:r>
+    </w:p>
+    <w:p>
+      <w:pPr>
+        <w:rPr>
+          <w:highlight w:val="yellow"/>
+        </w:rPr>
+      </w:pPr>
+      <w:r>
+        <w:rPr>
+          <w:highlight w:val="yellow"/>
+        </w:rPr>
+        <w:t>Validation Accuracy: 30.36%, Validation Loss: 3.0275</w:t>
+      </w:r>
+    </w:p>
+    <w:p>
+      <w:pPr>
+        <w:rPr>
+          <w:highlight w:val="yellow"/>
+        </w:rPr>
+      </w:pPr>
+      <w:r>
+        <w:rPr>
+          <w:highlight w:val="yellow"/>
+        </w:rPr>
+        <w:t>Epoch [14/10000], Train Loss: 2.8258, Train Accuracy: 33.17%</w:t>
+      </w:r>
+    </w:p>
+    <w:p>
+      <w:pPr>
+        <w:rPr>
+          <w:highlight w:val="yellow"/>
+        </w:rPr>
+      </w:pPr>
+      <w:r>
+        <w:rPr>
+          <w:highlight w:val="yellow"/>
+        </w:rPr>
+        <w:t>Validation Accuracy: 31.26%, Validation Loss: 2.9645</w:t>
+      </w:r>
+    </w:p>
+    <w:p>
+      <w:pPr>
+        <w:rPr>
+          <w:highlight w:val="yellow"/>
+        </w:rPr>
+      </w:pPr>
+      <w:r>
+        <w:rPr>
+          <w:highlight w:val="yellow"/>
+        </w:rPr>
+        <w:t>Epoch [15/10000], Train Loss: 2.7724, Train Accuracy: 34.29%</w:t>
+      </w:r>
+    </w:p>
+    <w:p>
+      <w:pPr>
+        <w:rPr>
+          <w:highlight w:val="yellow"/>
+        </w:rPr>
+      </w:pPr>
+      <w:r>
+        <w:rPr>
+          <w:highlight w:val="yellow"/>
+        </w:rPr>
+        <w:t>Validation Accuracy: 32.06%, Validation Loss: 2.9335</w:t>
+      </w:r>
+    </w:p>
+    <w:p>
+      <w:pPr>
+        <w:rPr>
+          <w:highlight w:val="yellow"/>
+        </w:rPr>
+      </w:pPr>
+      <w:r>
+        <w:rPr>
+          <w:highlight w:val="yellow"/>
+        </w:rPr>
+        <w:t>Epoch [16/10000], Train Loss: 2.7253, Train Accuracy: 35.22%</w:t>
+      </w:r>
+    </w:p>
+    <w:p>
+      <w:pPr>
+        <w:rPr>
+          <w:highlight w:val="yellow"/>
+        </w:rPr>
+      </w:pPr>
+      <w:r>
+        <w:rPr>
+          <w:highlight w:val="yellow"/>
+        </w:rPr>
+        <w:t>Validation Accuracy: 32.62%, Validation Loss: 2.9130</w:t>
+      </w:r>
+    </w:p>
+    <w:p>
+      <w:pPr>
+        <w:rPr>
+          <w:highlight w:val="yellow"/>
+        </w:rPr>
+      </w:pPr>
+      <w:r>
+        <w:rPr>
+          <w:highlight w:val="yellow"/>
+        </w:rPr>
+        <w:t>Epoch [17/10000], Train Loss: 2.6799, Train Accuracy: 35.95%</w:t>
+      </w:r>
+    </w:p>
+    <w:p>
+      <w:pPr>
+        <w:rPr>
+          <w:highlight w:val="yellow"/>
+        </w:rPr>
+      </w:pPr>
+      <w:r>
+        <w:rPr>
+          <w:highlight w:val="yellow"/>
+        </w:rPr>
+        <w:t>Validation Accuracy: 33.65%, Validation Loss: 2.8894</w:t>
+      </w:r>
+    </w:p>
+    <w:p>
+      <w:pPr>
+        <w:rPr>
+          <w:highlight w:val="yellow"/>
+        </w:rPr>
+      </w:pPr>
+      <w:r>
+        <w:rPr>
+          <w:highlight w:val="yellow"/>
+        </w:rPr>
+        <w:t>Epoch [18/10000], Train Loss: 2.6350, Train Accuracy: 37.00%</w:t>
+      </w:r>
+    </w:p>
+    <w:p>
+      <w:pPr>
+        <w:rPr>
+          <w:highlight w:val="yellow"/>
+        </w:rPr>
+      </w:pPr>
+      <w:r>
+        <w:rPr>
+          <w:highlight w:val="yellow"/>
+        </w:rPr>
+        <w:t>Validation Accuracy: 33.43%, Validation Loss: 2.8809</w:t>
+      </w:r>
+    </w:p>
+    <w:p>
+      <w:pPr>
+        <w:rPr>
+          <w:highlight w:val="yellow"/>
+        </w:rPr>
+      </w:pPr>
+      <w:r>
+        <w:rPr>
+          <w:highlight w:val="yellow"/>
+        </w:rPr>
+        <w:t>Epoch [19/10000], Train Loss: 2.5962, Train Accuracy: 37.79%</w:t>
+      </w:r>
+    </w:p>
+    <w:p>
+      <w:pPr>
+        <w:rPr>
+          <w:highlight w:val="yellow"/>
+        </w:rPr>
+      </w:pPr>
+      <w:r>
+        <w:rPr>
+          <w:highlight w:val="yellow"/>
+        </w:rPr>
+        <w:t>Validation Accuracy: 34.79%, Validation Loss: 2.8128</w:t>
+      </w:r>
+    </w:p>
+    <w:p>
+      <w:pPr>
+        <w:rPr>
+          <w:highlight w:val="yellow"/>
+        </w:rPr>
+      </w:pPr>
+      <w:r>
+        <w:rPr>
+          <w:highlight w:val="yellow"/>
+        </w:rPr>
+        <w:t>Epoch [20/10000], Train Loss: 2.5543, Train Accuracy: 38.70%</w:t>
+      </w:r>
+    </w:p>
+    <w:p>
+      <w:pPr>
+        <w:rPr>
+          <w:highlight w:val="yellow"/>
+        </w:rPr>
+      </w:pPr>
+      <w:r>
+        <w:rPr>
+          <w:highlight w:val="yellow"/>
+        </w:rPr>
+        <w:t>Validation Accuracy: 34.65%, Validation Loss: 2.8094</w:t>
+      </w:r>
+    </w:p>
+    <w:p>
+      <w:pPr>
+        <w:rPr>
+          <w:highlight w:val="yellow"/>
+        </w:rPr>
+      </w:pPr>
+      <w:r>
+        <w:rPr>
+          <w:highlight w:val="yellow"/>
+        </w:rPr>
+        <w:t>Epoch [21/10000], Train Loss: 2.5173, Train Accuracy: 39.29%</w:t>
+      </w:r>
+    </w:p>
+    <w:p>
+      <w:pPr>
+        <w:rPr>
+          <w:highlight w:val="yellow"/>
+        </w:rPr>
+      </w:pPr>
+      <w:r>
+        <w:rPr>
+          <w:highlight w:val="yellow"/>
+        </w:rPr>
+        <w:t>Validation Accuracy: 33.52%, Validation Loss: 2.9165</w:t>
+      </w:r>
+    </w:p>
+    <w:p>
+      <w:pPr>
+        <w:rPr>
+          <w:highlight w:val="yellow"/>
+        </w:rPr>
+      </w:pPr>
+      <w:r>
+        <w:rPr>
+          <w:highlight w:val="yellow"/>
+        </w:rPr>
+        <w:t>Epoch [22/10000], Train Loss: 2.4828, Train Accuracy: 39.81%</w:t>
+      </w:r>
+    </w:p>
+    <w:p>
+      <w:pPr>
+        <w:rPr>
+          <w:highlight w:val="yellow"/>
+        </w:rPr>
+      </w:pPr>
+      <w:r>
+        <w:rPr>
+          <w:highlight w:val="yellow"/>
+        </w:rPr>
+        <w:t>Validation Accuracy: 35.61%, Validation Loss: 2.7760</w:t>
+      </w:r>
+    </w:p>
+    <w:p>
+      <w:pPr>
+        <w:rPr>
+          <w:highlight w:val="yellow"/>
+        </w:rPr>
+      </w:pPr>
+      <w:r>
+        <w:rPr>
+          <w:highlight w:val="yellow"/>
+        </w:rPr>
+        <w:t>Epoch [23/10000], Train Loss: 2.4506, Train Accuracy: 40.58%</w:t>
+      </w:r>
+    </w:p>
+    <w:p>
+      <w:pPr>
+        <w:rPr>
+          <w:highlight w:val="yellow"/>
+        </w:rPr>
+      </w:pPr>
+      <w:r>
+        <w:rPr>
+          <w:highlight w:val="yellow"/>
+        </w:rPr>
+        <w:t>Validation Accuracy: 35.54%, Validation Loss: 2.7830</w:t>
+      </w:r>
+    </w:p>
+    <w:p>
+      <w:pPr>
+        <w:rPr>
+          <w:highlight w:val="yellow"/>
+        </w:rPr>
+      </w:pPr>
+      <w:r>
+        <w:rPr>
+          <w:highlight w:val="yellow"/>
+        </w:rPr>
+        <w:t>Epoch [24/10000], Train Loss: 2.4154, Train Accuracy: 41.10%</w:t>
+      </w:r>
+    </w:p>
+    <w:p>
+      <w:pPr>
+        <w:rPr>
+          <w:highlight w:val="yellow"/>
+        </w:rPr>
+      </w:pPr>
+      <w:r>
+        <w:rPr>
+          <w:highlight w:val="yellow"/>
+        </w:rPr>
+        <w:t>Validation Accuracy: 35.74%, Validation Loss: 2.7733</w:t>
+      </w:r>
+    </w:p>
+    <w:p>
+      <w:pPr>
+        <w:rPr>
+          <w:highlight w:val="yellow"/>
+        </w:rPr>
+      </w:pPr>
+      <w:r>
+        <w:rPr>
+          <w:highlight w:val="yellow"/>
+        </w:rPr>
+        <w:t>Epoch [25/10000], Train Loss: 2.3829, Train Accuracy: 41.93%</w:t>
+      </w:r>
+    </w:p>
+    <w:p>
+      <w:pPr>
+        <w:rPr>
+          <w:highlight w:val="yellow"/>
+        </w:rPr>
+      </w:pPr>
+      <w:r>
+        <w:rPr>
+          <w:highlight w:val="yellow"/>
+        </w:rPr>
+        <w:t>Validation Accuracy: 36.55%, Validation Loss: 2.7464</w:t>
+      </w:r>
+    </w:p>
+    <w:p>
+      <w:pPr>
+        <w:rPr>
+          <w:highlight w:val="yellow"/>
+        </w:rPr>
+      </w:pPr>
+      <w:r>
+        <w:rPr>
+          <w:highlight w:val="yellow"/>
+        </w:rPr>
+        <w:lastRenderedPageBreak/>
+        <w:t>Epoch [26/10000], Train Loss: 2.3577, Train Accuracy: 42.29%</w:t>
+      </w:r>
+    </w:p>
+    <w:p>
+      <w:pPr>
+        <w:rPr>
+          <w:highlight w:val="yellow"/>
+        </w:rPr>
+      </w:pPr>
+      <w:r>
+        <w:rPr>
+          <w:highlight w:val="yellow"/>
+        </w:rPr>
+        <w:t>Validation Accuracy: 36.11%, Validation Loss: 2.7544</w:t>
+      </w:r>
+    </w:p>
+    <w:p>
+      <w:pPr>
+        <w:rPr>
+          <w:highlight w:val="yellow"/>
+        </w:rPr>
+      </w:pPr>
+      <w:r>
+        <w:rPr>
+          <w:highlight w:val="yellow"/>
+        </w:rPr>
+        <w:t>Epoch    27: reducing learning rate of group 0 to 5.0000e-03.</w:t>
+      </w:r>
+    </w:p>
+    <w:p>
+      <w:pPr>
+        <w:rPr>
+          <w:highlight w:val="yellow"/>
+        </w:rPr>
+      </w:pPr>
+      <w:r>
+        <w:rPr>
+          <w:highlight w:val="yellow"/>
+        </w:rPr>
+        <w:t>Epoch [27/10000], Train Loss: 2.3248, Train Accuracy: 42.90%</w:t>
+      </w:r>
+    </w:p>
+    <w:p>
+      <w:pPr>
+        <w:rPr>
+          <w:highlight w:val="yellow"/>
+        </w:rPr>
+      </w:pPr>
+      <w:r>
+        <w:rPr>
+          <w:highlight w:val="yellow"/>
+        </w:rPr>
+        <w:t>Validation Accuracy: 36.63%, Validation Loss: 2.7505</w:t>
+      </w:r>
+    </w:p>
+    <w:p>
+      <w:pPr>
+        <w:rPr>
+          <w:highlight w:val="yellow"/>
+        </w:rPr>
+      </w:pPr>
+      <w:r>
+        <w:rPr>
+          <w:highlight w:val="yellow"/>
+        </w:rPr>
+        <w:t>Epoch [28/10000], Train Loss: 2.1090, Train Accuracy: 47.45%</w:t>
+      </w:r>
+    </w:p>
+    <w:p>
+      <w:pPr>
+        <w:rPr>
+          <w:highlight w:val="yellow"/>
+        </w:rPr>
+      </w:pPr>
+      <w:r>
+        <w:rPr>
+          <w:highlight w:val="yellow"/>
+        </w:rPr>
+        <w:t>Validation Accuracy: 39.21%, Validation Loss: 2.6240</w:t>
+      </w:r>
+    </w:p>
+    <w:p>
+      <w:pPr>
+        <w:rPr>
+          <w:highlight w:val="yellow"/>
+        </w:rPr>
+      </w:pPr>
+      <w:r>
+        <w:rPr>
+          <w:highlight w:val="yellow"/>
+        </w:rPr>
+        <w:t>Epoch [29/10000], Train Loss: 2.0477, Train Accuracy: 48.78%</w:t>
+      </w:r>
+    </w:p>
+    <w:p>
+      <w:pPr>
+        <w:rPr>
+          <w:highlight w:val="yellow"/>
+        </w:rPr>
+      </w:pPr>
+      <w:r>
+        <w:rPr>
+          <w:highlight w:val="yellow"/>
+        </w:rPr>
+        <w:t>Validation Accuracy: 39.43%, Validation Loss: 2.6319</w:t>
+      </w:r>
+    </w:p>
+    <w:p>
+      <w:pPr>
+        <w:rPr>
+          <w:highlight w:val="yellow"/>
+        </w:rPr>
+      </w:pPr>
+      <w:r>
+        <w:rPr>
+          <w:highlight w:val="yellow"/>
+        </w:rPr>
+        <w:t>Epoch    30: reducing learning rate of group 0 to 2.5000e-03.</w:t>
+      </w:r>
+    </w:p>
+    <w:p>
+      <w:pPr>
+        <w:rPr>
+          <w:highlight w:val="yellow"/>
+        </w:rPr>
+      </w:pPr>
+      <w:r>
+        <w:rPr>
+          <w:highlight w:val="yellow"/>
+        </w:rPr>
+        <w:t>Epoch [30/10000], Train Loss: 2.0184, Train Accuracy: 49.49%</w:t>
+      </w:r>
+    </w:p>
+    <w:p>
+      <w:pPr>
+        <w:rPr>
+          <w:highlight w:val="yellow"/>
+        </w:rPr>
+      </w:pPr>
+      <w:r>
+        <w:rPr>
+          <w:highlight w:val="yellow"/>
+        </w:rPr>
+        <w:t>Validation Accuracy: 39.51%, Validation Loss: 2.6507</w:t>
+      </w:r>
+    </w:p>
+    <w:p>
+      <w:pPr>
+        <w:rPr>
+          <w:highlight w:val="yellow"/>
+        </w:rPr>
+      </w:pPr>
+      <w:r>
+        <w:rPr>
+          <w:highlight w:val="yellow"/>
+        </w:rPr>
+        <w:t>Epoch [31/10000], Train Loss: 1.8732, Train Accuracy: 52.58%</w:t>
+      </w:r>
+    </w:p>
+    <w:p>
+      <w:pPr>
+        <w:rPr>
+          <w:highlight w:val="yellow"/>
+        </w:rPr>
+      </w:pPr>
+      <w:r>
+        <w:rPr>
+          <w:highlight w:val="yellow"/>
+        </w:rPr>
+        <w:t>Validation Accuracy: 40.10%, Validation Loss: 2.6322</w:t>
+      </w:r>
+    </w:p>
+    <w:p>
+      <w:pPr>
+        <w:rPr>
+          <w:highlight w:val="yellow"/>
+        </w:rPr>
+      </w:pPr>
+      <w:r>
+        <w:rPr>
+          <w:highlight w:val="yellow"/>
+        </w:rPr>
+        <w:t>Epoch    32: reducing learning rate of group 0 to 1.2500e-03.</w:t>
+      </w:r>
+    </w:p>
+    <w:p>
+      <w:pPr>
+        <w:rPr>
+          <w:highlight w:val="yellow"/>
+        </w:rPr>
+      </w:pPr>
+      <w:r>
+        <w:rPr>
+          <w:highlight w:val="yellow"/>
+        </w:rPr>
+        <w:t>Epoch [32/10000], Train Loss: 1.8386, Train Accuracy: 53.27%</w:t>
+      </w:r>
+    </w:p>
+    <w:p>
+      <w:pPr>
+        <w:rPr>
+          <w:highlight w:val="yellow"/>
+        </w:rPr>
+      </w:pPr>
+      <w:r>
+        <w:rPr>
+          <w:highlight w:val="yellow"/>
+        </w:rPr>
+        <w:t>Validation Accuracy: 40.40%, Validation Loss: 2.6514</w:t>
+      </w:r>
+    </w:p>
+    <w:p>
+      <w:pPr>
+        <w:rPr>
+          <w:highlight w:val="yellow"/>
+        </w:rPr>
+      </w:pPr>
+      <w:r>
+        <w:rPr>
+          <w:highlight w:val="yellow"/>
+        </w:rPr>
+        <w:t>Epoch [33/10000], Train Loss: 1.7510, Train Accuracy: 55.23%</w:t>
+      </w:r>
+    </w:p>
+    <w:p>
+      <w:pPr>
+        <w:rPr>
+          <w:highlight w:val="yellow"/>
+        </w:rPr>
+      </w:pPr>
+      <w:r>
+        <w:rPr>
+          <w:highlight w:val="yellow"/>
+        </w:rPr>
+        <w:t>Validation Accuracy: 40.68%, Validation Loss: 2.6577</w:t>
+      </w:r>
+    </w:p>
+    <w:p>
+      <w:pPr>
+        <w:rPr>
+          <w:highlight w:val="yellow"/>
+        </w:rPr>
+      </w:pPr>
+      <w:r>
+        <w:rPr>
+          <w:highlight w:val="yellow"/>
+        </w:rPr>
+        <w:t>Early stopping after 33 epochs without improvement.</w:t>
+      </w:r>
+    </w:p>
+    <w:p>
+      <w:pPr>
+        <w:rPr>
+          <w:highlight w:val="yellow"/>
+        </w:rPr>
+      </w:pPr>
+      <w:r>
+        <w:rPr>
+          <w:highlight w:val="yellow"/>
+        </w:rPr>
+        <w:t>Early stopping triggered.</w:t>
+      </w:r>
+    </w:p>
+    <w:p>
+      <w:r>
+        <w:rPr>
+          <w:highlight w:val="yellow"/>
+        </w:rPr>
+        <w:t>Training complete!</w:t>
+      </w:r>
+    </w:p>
+    <w:p>
+      <w:r>
+        <w:br w:type="page"/>
+      </w:r>
+    </w:p>
+    <w:p>
+      <w:r>
+        <w:lastRenderedPageBreak/>
+        <w:t>1e-3</w:t>
+      </w:r>
+      <w:r>
+        <w:br/>
+        <w:t>Epoch [1/10000], Train Loss: 5.3773, Train Accuracy: 1.00%</w:t>
+      </w:r>
+    </w:p>
+    <w:p>
+      <w:r>
+        <w:t>Validation Accuracy: 0.63%, Validation Loss: 5.4927</w:t>
+      </w:r>
+    </w:p>
+    <w:p>
+      <w:r>
+        <w:t>Epoch [2/10000], Train Loss: 5.3310, Train Accuracy: 0.93%</w:t>
+      </w:r>
+    </w:p>
+    <w:p>
+      <w:r>
+        <w:t>Validation Accuracy: 0.50%, Validation Loss: 5.3707</w:t>
+      </w:r>
+    </w:p>
+    <w:p>
+      <w:r>
+        <w:t>Epoch [3/10000], Train Loss: 5.3348, Train Accuracy: 0.93%</w:t>
+      </w:r>
+    </w:p>
+    <w:p>
+      <w:r>
+        <w:t>Validation Accuracy: 0.50%, Validation Loss: 5.6839</w:t>
+      </w:r>
+    </w:p>
+    <w:p>
+      <w:r>
+        <w:t>Epoch     4: reducing learning rate of group 0 to 5.0000e-02.</w:t>
+      </w:r>
+    </w:p>
+    <w:p>
+      <w:r>
+        <w:t>Epoch [4/10000], Train Loss: 5.3322, Train Accuracy: 0.94%</w:t>
+      </w:r>
+    </w:p>
+    <w:p>
+      <w:r>
+        <w:t>Validation Accuracy: 0.49%, Validation Loss: 5.3858</w:t>
+      </w:r>
+    </w:p>
+    <w:p>
+      <w:r>
+        <w:t>Epoch [5/10000], Train Loss: 5.1222, Train Accuracy: 1.44%</w:t>
+      </w:r>
+    </w:p>
+    <w:p>
+      <w:r>
+        <w:t>Validation Accuracy: 0.60%, Validation Loss: 5.3074</w:t>
+      </w:r>
+    </w:p>
+    <w:p>
+      <w:r>
+        <w:t>Epoch [6/10000], Train Loss: 5.1169, Train Accuracy: 1.46%</w:t>
+      </w:r>
+    </w:p>
+    <w:p>
+      <w:r>
+        <w:t>Validation Accuracy: 0.48%, Validation Loss: 5.4615</w:t>
+      </w:r>
+    </w:p>
+    <w:p>
+      <w:r>
+        <w:t>Epoch [7/10000], Train Loss: 5.1253, Train Accuracy: 1.44%</w:t>
+      </w:r>
+    </w:p>
+    <w:p>
+      <w:r>
+        <w:t>Validation Accuracy: 0.80%, Validation Loss: 5.2147</w:t>
+      </w:r>
+    </w:p>
+    <w:p>
+      <w:r>
+        <w:t>Epoch [8/10000], Train Loss: 5.1223, Train Accuracy: 1.43%</w:t>
+      </w:r>
+    </w:p>
+    <w:p>
+      <w:r>
+        <w:t>Validation Accuracy: 0.69%, Validation Loss: 5.3686</w:t>
+      </w:r>
+    </w:p>
+    <w:p>
+      <w:r>
+        <w:t>Epoch     9: reducing learning rate of group 0 to 2.5000e-02.</w:t>
+      </w:r>
+    </w:p>
+    <w:p>
+      <w:r>
+        <w:t>Epoch [9/10000], Train Loss: 5.1235, Train Accuracy: 1.44%</w:t>
+      </w:r>
+    </w:p>
+    <w:p>
+      <w:r>
+        <w:t>Validation Accuracy: 1.33%, Validation Loss: 5.2844</w:t>
+      </w:r>
+    </w:p>
+    <w:p>
+      <w:r>
+        <w:t>Epoch [10/10000], Train Loss: 5.0405, Train Accuracy: 1.87%</w:t>
+      </w:r>
+    </w:p>
+    <w:p>
+      <w:r>
+        <w:t>Validation Accuracy: 0.85%, Validation Loss: 5.3333</w:t>
+      </w:r>
+    </w:p>
+    <w:p>
+      <w:r>
+        <w:t>Epoch    11: reducing learning rate of group 0 to 1.2500e-02.</w:t>
+      </w:r>
+    </w:p>
+    <w:p>
+      <w:r>
+        <w:t>Epoch [11/10000], Train Loss: 5.0402, Train Accuracy: 1.80%</w:t>
+      </w:r>
+    </w:p>
+    <w:p>
+      <w:r>
+        <w:t>Validation Accuracy: 0.69%, Validation Loss: 6.6891</w:t>
+      </w:r>
+    </w:p>
+    <w:p>
+      <w:r>
+        <w:lastRenderedPageBreak/>
+        <w:t>Epoch [12/10000], Train Loss: 4.9963, Train Accuracy: 2.09%</w:t>
+      </w:r>
+    </w:p>
+    <w:p>
+      <w:r>
+        <w:t>Validation Accuracy: 2.20%, Validation Loss: 5.0116</w:t>
+      </w:r>
+    </w:p>
+    <w:p>
+      <w:r>
+        <w:t>Epoch [13/10000], Train Loss: 4.9951, Train Accuracy: 2.17%</w:t>
+      </w:r>
+    </w:p>
+    <w:p>
+      <w:r>
+        <w:t>Validation Accuracy: 0.82%, Validation Loss: 5.9024</w:t>
+      </w:r>
+    </w:p>
+    <w:p>
+      <w:r>
+        <w:t>Epoch    14: reducing learning rate of group 0 to 6.2500e-03.</w:t>
+      </w:r>
+    </w:p>
+    <w:p>
+      <w:r>
+        <w:t>Epoch [14/10000], Train Loss: 4.9871, Train Accuracy: 2.13%</w:t>
+      </w:r>
+    </w:p>
+    <w:p>
+      <w:r>
+        <w:t>Validation Accuracy: 1.22%, Validation Loss: 5.1653</w:t>
+      </w:r>
+    </w:p>
+    <w:p>
+      <w:r>
+        <w:t>Epoch [15/10000], Train Loss: 4.9589, Train Accuracy: 2.29%</w:t>
+      </w:r>
+    </w:p>
+    <w:p>
+      <w:r>
+        <w:t>Validation Accuracy: 2.11%, Validation Loss: 4.9561</w:t>
+      </w:r>
+    </w:p>
+    <w:p>
+      <w:r>
+        <w:t>Epoch [16/10000], Train Loss: 4.9553, Train Accuracy: 2.29%</w:t>
+      </w:r>
+    </w:p>
+    <w:p>
+      <w:r>
+        <w:t>Validation Accuracy: 1.64%, Validation Loss: 5.0457</w:t>
+      </w:r>
+      <w:r>
+        <w:br/>
+      </w:r>
+      <w:r>
+        <w:br/>
+        <w:t>learn like shit, try 1e-5</w:t>
       </w:r>
     </w:p>
     <w:sectPr>
@@ -738,6 +4690,7 @@
   <w:style w:type="character" w:default="1" w:styleId="a0">
     <w:name w:val="Default Paragraph Font"/>
     <w:uiPriority w:val="1"/>
+    <w:semiHidden/>
     <w:unhideWhenUsed/>
   </w:style>
   <w:style w:type="table" w:default="1" w:styleId="a1">

</xml_diff>